<commit_message>
95 use cases title
</commit_message>
<xml_diff>
--- a/Item 7/My-Project-Tests.docx
+++ b/Item 7/My-Project-Tests.docx
@@ -1043,7 +1043,7 @@
       <w:sdtContent>
         <w:p>
           <w:pPr>
-            <w:pStyle w:val="ContentsHeading"/>
+            <w:pStyle w:val="TOAHeading"/>
             <w:suppressLineNumbers/>
             <w:ind w:left="0" w:hanging="0"/>
             <w:rPr>
@@ -1080,6 +1080,7 @@
             <w:rPr>
               <w:webHidden/>
               <w:rStyle w:val="IndexLink"/>
+              <w:vanish w:val="false"/>
             </w:rPr>
             <w:instrText> TOC \z \o "1-3" \u \h</w:instrText>
           </w:r>
@@ -1087,6 +1088,7 @@
             <w:rPr>
               <w:webHidden/>
               <w:rStyle w:val="IndexLink"/>
+              <w:vanish w:val="false"/>
             </w:rPr>
             <w:fldChar w:fldCharType="separate"/>
           </w:r>
@@ -1095,6 +1097,7 @@
               <w:rPr>
                 <w:webHidden/>
                 <w:rStyle w:val="IndexLink"/>
+                <w:vanish w:val="false"/>
               </w:rPr>
               <w:t>Use case UC001 An actor non authenticated can list positions</w:t>
               <w:tab/>
@@ -1116,6 +1119,7 @@
               <w:rPr>
                 <w:webHidden/>
                 <w:rStyle w:val="IndexLink"/>
+                <w:vanish w:val="false"/>
               </w:rPr>
               <w:t>Caso de uso UC47 Un actor autenticado como profesor puede listar los curriculums</w:t>
               <w:tab/>
@@ -1137,6 +1141,7 @@
               <w:rPr>
                 <w:webHidden/>
                 <w:rStyle w:val="IndexLink"/>
+                <w:vanish w:val="false"/>
               </w:rPr>
               <w:t>Caso de uso UC48 Un actor autenticado como profesor puede mostrar el curriculum de un profesor</w:t>
               <w:tab/>
@@ -1158,6 +1163,7 @@
               <w:rPr>
                 <w:webHidden/>
                 <w:rStyle w:val="IndexLink"/>
+                <w:vanish w:val="false"/>
               </w:rPr>
               <w:t>Caso de uso UC49 Un actor autenticado como profesor puede lista todas sus reservas</w:t>
               <w:tab/>
@@ -1179,6 +1185,7 @@
               <w:rPr>
                 <w:webHidden/>
                 <w:rStyle w:val="IndexLink"/>
+                <w:vanish w:val="false"/>
               </w:rPr>
               <w:t>Caso de uso UC50 Un actor autenticado como profesor puede borrar una reserva en modo final</w:t>
               <w:tab/>
@@ -1200,6 +1207,7 @@
               <w:rPr>
                 <w:webHidden/>
                 <w:rStyle w:val="IndexLink"/>
+                <w:vanish w:val="false"/>
               </w:rPr>
               <w:t>Caso de uso UC51 Un actor autenticado como profesor puede ver una reserva</w:t>
               <w:tab/>
@@ -1221,6 +1229,7 @@
               <w:rPr>
                 <w:webHidden/>
                 <w:rStyle w:val="IndexLink"/>
+                <w:vanish w:val="false"/>
               </w:rPr>
               <w:t>Caso de uso UC52 Un actor autenticado como profesor puede ver la lección sobre la que está hecha una reserva</w:t>
               <w:tab/>
@@ -1242,6 +1251,7 @@
               <w:rPr>
                 <w:webHidden/>
                 <w:rStyle w:val="IndexLink"/>
+                <w:vanish w:val="false"/>
               </w:rPr>
               <w:t>Caso de uso UC53 Un actor autenticado como profesor puede pedir una sugerencia de tramos</w:t>
               <w:tab/>
@@ -1263,6 +1273,7 @@
               <w:rPr>
                 <w:webHidden/>
                 <w:rStyle w:val="IndexLink"/>
+                <w:vanish w:val="false"/>
               </w:rPr>
               <w:t>Caso de uso UC54 Un actor autenticado como profesor puede editar un tramo horario</w:t>
               <w:tab/>
@@ -1284,6 +1295,7 @@
               <w:rPr>
                 <w:webHidden/>
                 <w:rStyle w:val="IndexLink"/>
+                <w:vanish w:val="false"/>
               </w:rPr>
               <w:t>Caso de uso UC55 Un actor autenticado como profesor puede aceptar una reserva</w:t>
               <w:tab/>
@@ -1305,6 +1317,7 @@
               <w:rPr>
                 <w:webHidden/>
                 <w:rStyle w:val="IndexLink"/>
+                <w:vanish w:val="false"/>
               </w:rPr>
               <w:t>Caso de uso UC56 Un actor autenticado como profesor puede rechazar una reserva</w:t>
               <w:tab/>
@@ -1326,6 +1339,7 @@
               <w:rPr>
                 <w:webHidden/>
                 <w:rStyle w:val="IndexLink"/>
+                <w:vanish w:val="false"/>
               </w:rPr>
               <w:t>Caso de uso UC57 Un actor autenticado como profesor puede ver un examen perteneciente a una reserva</w:t>
               <w:tab/>
@@ -1347,6 +1361,7 @@
               <w:rPr>
                 <w:webHidden/>
                 <w:rStyle w:val="IndexLink"/>
+                <w:vanish w:val="false"/>
               </w:rPr>
               <w:t>Caso de uso UC58 Un actor autenticado como profesor puede crear un examen</w:t>
               <w:tab/>
@@ -1368,6 +1383,7 @@
               <w:rPr>
                 <w:webHidden/>
                 <w:rStyle w:val="IndexLink"/>
+                <w:vanish w:val="false"/>
               </w:rPr>
               <w:t>Caso de uso UC59 Un actor autenticado como profesor puede borrar un examen</w:t>
               <w:tab/>
@@ -1389,6 +1405,7 @@
               <w:rPr>
                 <w:webHidden/>
                 <w:rStyle w:val="IndexLink"/>
+                <w:vanish w:val="false"/>
               </w:rPr>
               <w:t>Caso de uso UC60 Un actor autenticado como profesor puede crear una pregunta para un examen</w:t>
               <w:tab/>
@@ -1410,6 +1427,7 @@
               <w:rPr>
                 <w:webHidden/>
                 <w:rStyle w:val="IndexLink"/>
+                <w:vanish w:val="false"/>
               </w:rPr>
               <w:t>Caso de uso UC61 Un actor autenticado como profesor puede ver una pregunta</w:t>
               <w:tab/>
@@ -1431,6 +1449,7 @@
               <w:rPr>
                 <w:webHidden/>
                 <w:rStyle w:val="IndexLink"/>
+                <w:vanish w:val="false"/>
               </w:rPr>
               <w:t>Caso de uso UC62 Un actor autenticado como profesor puede evaluar un examen finalizado</w:t>
               <w:tab/>
@@ -1452,6 +1471,7 @@
               <w:rPr>
                 <w:webHidden/>
                 <w:rStyle w:val="IndexLink"/>
+                <w:vanish w:val="false"/>
               </w:rPr>
               <w:t>Caso de uso UC63 Un actor autenticado como estudiante puede listar sus tarjetas de crédito</w:t>
               <w:tab/>
@@ -1473,6 +1493,7 @@
               <w:rPr>
                 <w:webHidden/>
                 <w:rStyle w:val="IndexLink"/>
+                <w:vanish w:val="false"/>
               </w:rPr>
               <w:t>Caso de uso UC64 Un actor autenticado como estudiante puede mostrar una tarjeta de crédito</w:t>
               <w:tab/>
@@ -1494,6 +1515,7 @@
               <w:rPr>
                 <w:webHidden/>
                 <w:rStyle w:val="IndexLink"/>
+                <w:vanish w:val="false"/>
               </w:rPr>
               <w:t>Caso de uso UC65 Un actor autenticado como estudiante puede crear una tarjeta de crédito</w:t>
               <w:tab/>
@@ -1515,6 +1537,7 @@
               <w:rPr>
                 <w:webHidden/>
                 <w:rStyle w:val="IndexLink"/>
+                <w:vanish w:val="false"/>
               </w:rPr>
               <w:t>Caso de uso UC66 Un actor autenticado como estudiante puede editar una de sus tarjetas de crédito</w:t>
               <w:tab/>
@@ -1536,6 +1559,7 @@
               <w:rPr>
                 <w:webHidden/>
                 <w:rStyle w:val="IndexLink"/>
+                <w:vanish w:val="false"/>
               </w:rPr>
               <w:t>Caso de uso UC67 Un actor autenticado como estudiante puede borrar una de sus tarjetas de crédito</w:t>
               <w:tab/>
@@ -1557,6 +1581,7 @@
               <w:rPr>
                 <w:webHidden/>
                 <w:rStyle w:val="IndexLink"/>
+                <w:vanish w:val="false"/>
               </w:rPr>
               <w:t>Caso de uso UC68 Un actor autenticado como estudiante puede listar sus reservas</w:t>
               <w:tab/>
@@ -1578,6 +1603,7 @@
               <w:rPr>
                 <w:webHidden/>
                 <w:rStyle w:val="IndexLink"/>
+                <w:vanish w:val="false"/>
               </w:rPr>
               <w:t>Caso de uso UC69 Un actor autenticado como estudiante puede mostrar una de sus reservas</w:t>
               <w:tab/>
@@ -1599,6 +1625,7 @@
               <w:rPr>
                 <w:webHidden/>
                 <w:rStyle w:val="IndexLink"/>
+                <w:vanish w:val="false"/>
               </w:rPr>
               <w:t>Caso de uso UC70 Un actor autenticado como estudiante puede crear una reserva</w:t>
               <w:tab/>
@@ -1620,6 +1647,7 @@
               <w:rPr>
                 <w:webHidden/>
                 <w:rStyle w:val="IndexLink"/>
+                <w:vanish w:val="false"/>
               </w:rPr>
               <w:t>Caso de uso UC71 Un actor autenticado como estudiante puede editar una reserva</w:t>
               <w:tab/>
@@ -1641,6 +1669,7 @@
               <w:rPr>
                 <w:webHidden/>
                 <w:rStyle w:val="IndexLink"/>
+                <w:vanish w:val="false"/>
               </w:rPr>
               <w:t>Caso de uso UC72 Un actor autenticado como estudiante puede borrar una reserva</w:t>
               <w:tab/>
@@ -1662,6 +1691,7 @@
               <w:rPr>
                 <w:webHidden/>
                 <w:rStyle w:val="IndexLink"/>
+                <w:vanish w:val="false"/>
               </w:rPr>
               <w:t>Caso de uso UC73 Un actor autenticado como estudiante puede buscar una clase</w:t>
               <w:tab/>
@@ -1683,6 +1713,7 @@
               <w:rPr>
                 <w:webHidden/>
                 <w:rStyle w:val="IndexLink"/>
+                <w:vanish w:val="false"/>
               </w:rPr>
               <w:t>Caso de uso UC74 Un actor autenticado como estudiante puede mostrar resultados de su buscador</w:t>
               <w:tab/>
@@ -1704,6 +1735,7 @@
               <w:rPr>
                 <w:webHidden/>
                 <w:rStyle w:val="IndexLink"/>
+                <w:vanish w:val="false"/>
               </w:rPr>
               <w:t>Caso de uso UC75 Un actor autenticado como estudiante puede listar sus exámenes</w:t>
               <w:tab/>
@@ -1725,6 +1757,7 @@
               <w:rPr>
                 <w:webHidden/>
                 <w:rStyle w:val="IndexLink"/>
+                <w:vanish w:val="false"/>
               </w:rPr>
               <w:t>Caso de uso UC76 Un actor autenticado como estudiante puede editar un examen</w:t>
               <w:tab/>
@@ -1746,6 +1779,7 @@
               <w:rPr>
                 <w:webHidden/>
                 <w:rStyle w:val="IndexLink"/>
+                <w:vanish w:val="false"/>
               </w:rPr>
               <w:t>Caso de uso UC77 Un actor autenticado como estudiante puede mostrar un examen</w:t>
               <w:tab/>
@@ -1767,6 +1801,7 @@
               <w:rPr>
                 <w:webHidden/>
                 <w:rStyle w:val="IndexLink"/>
+                <w:vanish w:val="false"/>
               </w:rPr>
               <w:t>Caso de uso UC78 Un actor autenticado como estudiante puede listar valoraciones</w:t>
               <w:tab/>
@@ -1788,6 +1823,7 @@
               <w:rPr>
                 <w:webHidden/>
                 <w:rStyle w:val="IndexLink"/>
+                <w:vanish w:val="false"/>
               </w:rPr>
               <w:t>Caso de uso UC79 Un actor autenticado como estudiante puede mostrar una validación</w:t>
               <w:tab/>
@@ -1809,6 +1845,7 @@
               <w:rPr>
                 <w:webHidden/>
                 <w:rStyle w:val="IndexLink"/>
+                <w:vanish w:val="false"/>
               </w:rPr>
               <w:t>Caso de uso UC80 Un actor autenticado como estudiante puede crear una valoración</w:t>
               <w:tab/>
@@ -1830,6 +1867,7 @@
               <w:rPr>
                 <w:webHidden/>
                 <w:rStyle w:val="IndexLink"/>
+                <w:vanish w:val="false"/>
               </w:rPr>
               <w:t>Caso de uso UC81 Un actor autenticado como administrador puede registrar a un nuevo administrador</w:t>
               <w:tab/>
@@ -1851,6 +1889,7 @@
               <w:rPr>
                 <w:webHidden/>
                 <w:rStyle w:val="IndexLink"/>
+                <w:vanish w:val="false"/>
               </w:rPr>
               <w:t>Caso de uso UC82 Un actor autenticado como administrador puede registrar a un nuevo certificador</w:t>
               <w:tab/>
@@ -1872,6 +1911,7 @@
               <w:rPr>
                 <w:webHidden/>
                 <w:rStyle w:val="IndexLink"/>
+                <w:vanish w:val="false"/>
               </w:rPr>
               <w:t>Caso de uso UC83 Un actor autenticado como administrador puede listar las asignaturas</w:t>
               <w:tab/>
@@ -1893,6 +1933,7 @@
               <w:rPr>
                 <w:webHidden/>
                 <w:rStyle w:val="IndexLink"/>
+                <w:vanish w:val="false"/>
               </w:rPr>
               <w:t>Caso de uso UC84 Un actor autenticado como administrador puede ver una asignatura</w:t>
               <w:tab/>
@@ -1914,6 +1955,7 @@
               <w:rPr>
                 <w:webHidden/>
                 <w:rStyle w:val="IndexLink"/>
+                <w:vanish w:val="false"/>
               </w:rPr>
               <w:t>Caso de uso UC85 Un actor autenticado como administrador puede crear una asignatura</w:t>
               <w:tab/>
@@ -1935,6 +1977,7 @@
               <w:rPr>
                 <w:webHidden/>
                 <w:rStyle w:val="IndexLink"/>
+                <w:vanish w:val="false"/>
               </w:rPr>
               <w:t>Caso de uso UC86 Un actor autenticado como administrador puede editar una asignatura</w:t>
               <w:tab/>
@@ -1956,6 +1999,7 @@
               <w:rPr>
                 <w:webHidden/>
                 <w:rStyle w:val="IndexLink"/>
+                <w:vanish w:val="false"/>
               </w:rPr>
               <w:t>Caso de uso UC87 Un actor autenticado como administrador puede borrar una asignatura</w:t>
               <w:tab/>
@@ -1977,6 +2021,7 @@
               <w:rPr>
                 <w:webHidden/>
                 <w:rStyle w:val="IndexLink"/>
+                <w:vanish w:val="false"/>
               </w:rPr>
               <w:t>Caso de uso UC88 Un actor autenticado como administrador puede enviar un difundido</w:t>
               <w:tab/>
@@ -1998,6 +2043,7 @@
               <w:rPr>
                 <w:webHidden/>
                 <w:rStyle w:val="IndexLink"/>
+                <w:vanish w:val="false"/>
               </w:rPr>
               <w:t>Caso de uso UC89 Un actor autenticado como administrador puede listar spammers</w:t>
               <w:tab/>
@@ -2019,6 +2065,7 @@
               <w:rPr>
                 <w:webHidden/>
                 <w:rStyle w:val="IndexLink"/>
+                <w:vanish w:val="false"/>
               </w:rPr>
               <w:t>Caso de uso UC90 Un actor autenticado como administrador puede mostrar el cuadro de mando del sistema</w:t>
               <w:tab/>
@@ -2040,6 +2087,7 @@
               <w:rPr>
                 <w:webHidden/>
                 <w:rStyle w:val="IndexLink"/>
+                <w:vanish w:val="false"/>
               </w:rPr>
               <w:t>Caso de uso UC91 Un actor autenticado como administrador puede banear a un actor</w:t>
               <w:tab/>
@@ -2061,6 +2109,7 @@
               <w:rPr>
                 <w:webHidden/>
                 <w:rStyle w:val="IndexLink"/>
+                <w:vanish w:val="false"/>
               </w:rPr>
               <w:t>Caso de uso UC92 Un actor autenticado como administrador puede desbanear a un actor</w:t>
               <w:tab/>
@@ -2082,6 +2131,7 @@
               <w:rPr>
                 <w:webHidden/>
                 <w:rStyle w:val="IndexLink"/>
+                <w:vanish w:val="false"/>
               </w:rPr>
               <w:t>Additional tests</w:t>
               <w:tab/>
@@ -2091,6 +2141,7 @@
           <w:r>
             <w:rPr>
               <w:rStyle w:val="IndexLink"/>
+              <w:vanish w:val="false"/>
             </w:rPr>
             <w:fldChar w:fldCharType="end"/>
           </w:r>
@@ -2495,23 +2546,7 @@
       <w:bookmarkEnd w:id="3"/>
       <w:r>
         <w:rPr/>
-        <w:t>Caso de uso</w:t>
-      </w:r>
-      <w:r>
-        <w:rPr/>
-        <w:t xml:space="preserve"> UC</w:t>
-      </w:r>
-      <w:r>
-        <w:rPr/>
-        <w:t>47</w:t>
-      </w:r>
-      <w:r>
-        <w:rPr/>
-        <w:t xml:space="preserve"> </w:t>
-      </w:r>
-      <w:r>
-        <w:rPr/>
-        <w:t>Un actor autenticado como profesor puede listar los curriculums</w:t>
+        <w:t>Caso de uso UC47 Un actor autenticado como profesor puede listar los curriculums</w:t>
       </w:r>
     </w:p>
     <w:p>
@@ -2850,23 +2885,7 @@
       <w:bookmarkEnd w:id="4"/>
       <w:r>
         <w:rPr/>
-        <w:t>Caso de uso</w:t>
-      </w:r>
-      <w:r>
-        <w:rPr/>
-        <w:t xml:space="preserve"> UC</w:t>
-      </w:r>
-      <w:r>
-        <w:rPr/>
-        <w:t>48</w:t>
-      </w:r>
-      <w:r>
-        <w:rPr/>
-        <w:t xml:space="preserve"> </w:t>
-      </w:r>
-      <w:r>
-        <w:rPr/>
-        <w:t>Un actor autenticado como profesor puede mostrar el curriculum de un profesor</w:t>
+        <w:t>Caso de uso UC48 Un actor autenticado como profesor puede mostrar el curriculum de un profesor</w:t>
       </w:r>
     </w:p>
     <w:p>
@@ -3205,15 +3224,7 @@
       <w:bookmarkEnd w:id="5"/>
       <w:r>
         <w:rPr/>
-        <w:t>Caso de uso</w:t>
-      </w:r>
-      <w:r>
-        <w:rPr/>
-        <w:t xml:space="preserve"> UC</w:t>
-      </w:r>
-      <w:r>
-        <w:rPr/>
-        <w:t>49 Un actor autenticado como profesor puede lista todas sus reservas</w:t>
+        <w:t>Caso de uso UC49 Un actor autenticado como profesor puede lista todas sus reservas</w:t>
       </w:r>
     </w:p>
     <w:p>
@@ -3552,15 +3563,7 @@
       <w:bookmarkEnd w:id="6"/>
       <w:r>
         <w:rPr/>
-        <w:t>Caso de uso</w:t>
-      </w:r>
-      <w:r>
-        <w:rPr/>
-        <w:t xml:space="preserve"> UC</w:t>
-      </w:r>
-      <w:r>
-        <w:rPr/>
-        <w:t>50 Un actor autenticado como profesor puede borrar una reserva en modo final</w:t>
+        <w:t>Caso de uso UC50 Un actor autenticado como profesor puede borrar una reserva en modo final</w:t>
       </w:r>
     </w:p>
     <w:p>
@@ -3899,15 +3902,7 @@
       <w:bookmarkEnd w:id="7"/>
       <w:r>
         <w:rPr/>
-        <w:t>Caso de uso</w:t>
-      </w:r>
-      <w:r>
-        <w:rPr/>
-        <w:t xml:space="preserve"> UC</w:t>
-      </w:r>
-      <w:r>
-        <w:rPr/>
-        <w:t>51 Un actor autenticado como profesor puede ver una reserva</w:t>
+        <w:t>Caso de uso UC51 Un actor autenticado como profesor puede ver una reserva</w:t>
       </w:r>
     </w:p>
     <w:p>
@@ -4233,7 +4228,9 @@
         </w:rPr>
       </w:pPr>
       <w:r>
-        <w:rPr/>
+        <w:rPr>
+          <w:color w:val="BF0041"/>
+        </w:rPr>
       </w:r>
       <w:r>
         <w:br w:type="page"/>
@@ -4248,15 +4245,7 @@
       <w:bookmarkEnd w:id="8"/>
       <w:r>
         <w:rPr/>
-        <w:t>Caso de uso</w:t>
-      </w:r>
-      <w:r>
-        <w:rPr/>
-        <w:t xml:space="preserve"> UC</w:t>
-      </w:r>
-      <w:r>
-        <w:rPr/>
-        <w:t>52 Un actor autenticado como profesor puede ver la lección sobre la que está hecha una reserva</w:t>
+        <w:t>Caso de uso UC52 Un actor autenticado como profesor puede ver la lección sobre la que está hecha una reserva</w:t>
       </w:r>
     </w:p>
     <w:p>
@@ -4582,7 +4571,9 @@
         </w:rPr>
       </w:pPr>
       <w:r>
-        <w:rPr/>
+        <w:rPr>
+          <w:color w:val="BF0041"/>
+        </w:rPr>
       </w:r>
       <w:r>
         <w:br w:type="page"/>
@@ -4597,15 +4588,7 @@
       <w:bookmarkEnd w:id="9"/>
       <w:r>
         <w:rPr/>
-        <w:t>Caso de uso</w:t>
-      </w:r>
-      <w:r>
-        <w:rPr/>
-        <w:t xml:space="preserve"> UC</w:t>
-      </w:r>
-      <w:r>
-        <w:rPr/>
-        <w:t>53 Un actor autenticado como profesor puede pedir una sugerencia de tramos</w:t>
+        <w:t>Caso de uso UC53 Un actor autenticado como profesor puede pedir una sugerencia de tramos</w:t>
       </w:r>
     </w:p>
     <w:p>
@@ -4931,7 +4914,9 @@
         </w:rPr>
       </w:pPr>
       <w:r>
-        <w:rPr/>
+        <w:rPr>
+          <w:color w:val="BF0041"/>
+        </w:rPr>
       </w:r>
       <w:r>
         <w:br w:type="page"/>
@@ -4946,15 +4931,7 @@
       <w:bookmarkEnd w:id="10"/>
       <w:r>
         <w:rPr/>
-        <w:t>Caso de uso</w:t>
-      </w:r>
-      <w:r>
-        <w:rPr/>
-        <w:t xml:space="preserve"> UC</w:t>
-      </w:r>
-      <w:r>
-        <w:rPr/>
-        <w:t>54 Un actor autenticado como profesor puede editar un tramo horario</w:t>
+        <w:t>Caso de uso UC54 Un actor autenticado como profesor puede editar un tramo horario</w:t>
       </w:r>
     </w:p>
     <w:p>
@@ -5280,7 +5257,9 @@
         </w:rPr>
       </w:pPr>
       <w:r>
-        <w:rPr/>
+        <w:rPr>
+          <w:color w:val="BF0041"/>
+        </w:rPr>
       </w:r>
       <w:r>
         <w:br w:type="page"/>
@@ -5295,15 +5274,7 @@
       <w:bookmarkEnd w:id="11"/>
       <w:r>
         <w:rPr/>
-        <w:t>Caso de uso</w:t>
-      </w:r>
-      <w:r>
-        <w:rPr/>
-        <w:t xml:space="preserve"> UC</w:t>
-      </w:r>
-      <w:r>
-        <w:rPr/>
-        <w:t>55 Un actor autenticado como profesor puede  aceptar una reserva</w:t>
+        <w:t>Caso de uso UC55 Un actor autenticado como profesor puede  aceptar una reserva</w:t>
       </w:r>
     </w:p>
     <w:p>
@@ -5323,11 +5294,7 @@
       </w:pPr>
       <w:r>
         <w:rPr/>
-        <w:t xml:space="preserve">Un actor autenticado como profesor puede </w:t>
-      </w:r>
-      <w:r>
-        <w:rPr/>
-        <w:t>aceptar una reserva asociada a una de sus clases</w:t>
+        <w:t>Un actor autenticado como profesor puede aceptar una reserva asociada a una de sus clases</w:t>
       </w:r>
     </w:p>
     <w:p>
@@ -5633,7 +5600,9 @@
         </w:rPr>
       </w:pPr>
       <w:r>
-        <w:rPr/>
+        <w:rPr>
+          <w:color w:val="BF0041"/>
+        </w:rPr>
       </w:r>
       <w:r>
         <w:br w:type="page"/>
@@ -5648,23 +5617,7 @@
       <w:bookmarkEnd w:id="12"/>
       <w:r>
         <w:rPr/>
-        <w:t>Caso de uso</w:t>
-      </w:r>
-      <w:r>
-        <w:rPr/>
-        <w:t xml:space="preserve"> UC</w:t>
-      </w:r>
-      <w:r>
-        <w:rPr/>
-        <w:t>56</w:t>
-      </w:r>
-      <w:r>
-        <w:rPr/>
-        <w:t xml:space="preserve"> </w:t>
-      </w:r>
-      <w:r>
-        <w:rPr/>
-        <w:t>Un actor autenticado como profesor puede rechazar una reserva</w:t>
+        <w:t>Caso de uso UC56 Un actor autenticado como profesor puede rechazar una reserva</w:t>
       </w:r>
     </w:p>
     <w:p>
@@ -5684,11 +5637,7 @@
       </w:pPr>
       <w:r>
         <w:rPr/>
-        <w:t xml:space="preserve">Un actor autenticado como profesor puede </w:t>
-      </w:r>
-      <w:r>
-        <w:rPr/>
-        <w:t>rechazar una reserva asociada a una de sus clases</w:t>
+        <w:t>Un actor autenticado como profesor puede rechazar una reserva asociada a una de sus clases</w:t>
       </w:r>
     </w:p>
     <w:p>
@@ -5994,7 +5943,9 @@
         </w:rPr>
       </w:pPr>
       <w:r>
-        <w:rPr/>
+        <w:rPr>
+          <w:color w:val="BF0041"/>
+        </w:rPr>
       </w:r>
       <w:r>
         <w:br w:type="page"/>
@@ -6009,15 +5960,7 @@
       <w:bookmarkEnd w:id="13"/>
       <w:r>
         <w:rPr/>
-        <w:t>Caso de uso</w:t>
-      </w:r>
-      <w:r>
-        <w:rPr/>
-        <w:t xml:space="preserve"> UC</w:t>
-      </w:r>
-      <w:r>
-        <w:rPr/>
-        <w:t>57 Un actor autenticado como profesor puede ver un examen perteneciente a una reserva</w:t>
+        <w:t>Caso de uso UC57 Un actor autenticado como profesor puede ver un examen perteneciente a una reserva</w:t>
       </w:r>
     </w:p>
     <w:p>
@@ -6037,11 +5980,7 @@
       </w:pPr>
       <w:r>
         <w:rPr/>
-        <w:t xml:space="preserve">Un actor autenticado como profesor puede </w:t>
-      </w:r>
-      <w:r>
-        <w:rPr/>
-        <w:t>mostrar el examen asociado a una reserva sobre una de sus clases</w:t>
+        <w:t>Un actor autenticado como profesor puede mostrar el examen asociado a una reserva sobre una de sus clases</w:t>
       </w:r>
     </w:p>
     <w:p>
@@ -6347,7 +6286,9 @@
         </w:rPr>
       </w:pPr>
       <w:r>
-        <w:rPr/>
+        <w:rPr>
+          <w:color w:val="BF0041"/>
+        </w:rPr>
       </w:r>
       <w:r>
         <w:br w:type="page"/>
@@ -6362,23 +6303,7 @@
       <w:bookmarkEnd w:id="14"/>
       <w:r>
         <w:rPr/>
-        <w:t>Caso de uso</w:t>
-      </w:r>
-      <w:r>
-        <w:rPr/>
-        <w:t xml:space="preserve"> UC</w:t>
-      </w:r>
-      <w:r>
-        <w:rPr/>
-        <w:t>58</w:t>
-      </w:r>
-      <w:r>
-        <w:rPr/>
-        <w:t xml:space="preserve"> </w:t>
-      </w:r>
-      <w:r>
-        <w:rPr/>
-        <w:t>Un actor autenticado como profesor puede crear un examen</w:t>
+        <w:t>Caso de uso UC58 Un actor autenticado como profesor puede crear un examen</w:t>
       </w:r>
     </w:p>
     <w:p>
@@ -6398,11 +6323,7 @@
       </w:pPr>
       <w:r>
         <w:rPr/>
-        <w:t xml:space="preserve">Un actor autenticado como profesor puede </w:t>
-      </w:r>
-      <w:r>
-        <w:rPr/>
-        <w:t>crear un examen asociado a una reserva asociada a una de sus clases</w:t>
+        <w:t>Un actor autenticado como profesor puede crear un examen asociado a una reserva asociada a una de sus clases</w:t>
       </w:r>
     </w:p>
     <w:p>
@@ -6708,7 +6629,9 @@
         </w:rPr>
       </w:pPr>
       <w:r>
-        <w:rPr/>
+        <w:rPr>
+          <w:color w:val="BF0041"/>
+        </w:rPr>
       </w:r>
       <w:r>
         <w:br w:type="page"/>
@@ -6723,23 +6646,7 @@
       <w:bookmarkEnd w:id="15"/>
       <w:r>
         <w:rPr/>
-        <w:t>Caso de uso</w:t>
-      </w:r>
-      <w:r>
-        <w:rPr/>
-        <w:t xml:space="preserve"> UC</w:t>
-      </w:r>
-      <w:r>
-        <w:rPr/>
-        <w:t>59</w:t>
-      </w:r>
-      <w:r>
-        <w:rPr/>
-        <w:t xml:space="preserve"> </w:t>
-      </w:r>
-      <w:r>
-        <w:rPr/>
-        <w:t>Un actor autenticado como profesor puede borrar un examen</w:t>
+        <w:t>Caso de uso UC59 Un actor autenticado como profesor puede borrar un examen</w:t>
       </w:r>
     </w:p>
     <w:p>
@@ -6759,11 +6666,7 @@
       </w:pPr>
       <w:r>
         <w:rPr/>
-        <w:t xml:space="preserve">Un actor autenticado como profesor puede </w:t>
-      </w:r>
-      <w:r>
-        <w:rPr/>
-        <w:t>borrar uno de sus exámenes</w:t>
+        <w:t>Un actor autenticado como profesor puede borrar uno de sus exámenes</w:t>
       </w:r>
     </w:p>
     <w:p>
@@ -7069,7 +6972,9 @@
         </w:rPr>
       </w:pPr>
       <w:r>
-        <w:rPr/>
+        <w:rPr>
+          <w:color w:val="BF0041"/>
+        </w:rPr>
       </w:r>
       <w:r>
         <w:br w:type="page"/>
@@ -7084,23 +6989,7 @@
       <w:bookmarkEnd w:id="16"/>
       <w:r>
         <w:rPr/>
-        <w:t>Caso de uso</w:t>
-      </w:r>
-      <w:r>
-        <w:rPr/>
-        <w:t xml:space="preserve"> UC</w:t>
-      </w:r>
-      <w:r>
-        <w:rPr/>
-        <w:t>60</w:t>
-      </w:r>
-      <w:r>
-        <w:rPr/>
-        <w:t xml:space="preserve"> </w:t>
-      </w:r>
-      <w:r>
-        <w:rPr/>
-        <w:t>Un actor autenticado como profesor puede crear una pregunta para un examen</w:t>
+        <w:t>Caso de uso UC60 Un actor autenticado como profesor puede crear una pregunta para un examen</w:t>
       </w:r>
     </w:p>
     <w:p>
@@ -7120,11 +7009,7 @@
       </w:pPr>
       <w:r>
         <w:rPr/>
-        <w:t xml:space="preserve">Un actor autenticado como profesor puede </w:t>
-      </w:r>
-      <w:r>
-        <w:rPr/>
-        <w:t>crear una pregunta asociada a uno de sus examenes</w:t>
+        <w:t>Un actor autenticado como profesor puede crear una pregunta asociada a uno de sus examenes</w:t>
       </w:r>
     </w:p>
     <w:p>
@@ -7430,7 +7315,9 @@
         </w:rPr>
       </w:pPr>
       <w:r>
-        <w:rPr/>
+        <w:rPr>
+          <w:color w:val="BF0041"/>
+        </w:rPr>
       </w:r>
       <w:r>
         <w:br w:type="page"/>
@@ -7445,23 +7332,7 @@
       <w:bookmarkEnd w:id="17"/>
       <w:r>
         <w:rPr/>
-        <w:t>Caso de uso</w:t>
-      </w:r>
-      <w:r>
-        <w:rPr/>
-        <w:t xml:space="preserve"> UC</w:t>
-      </w:r>
-      <w:r>
-        <w:rPr/>
-        <w:t>61</w:t>
-      </w:r>
-      <w:r>
-        <w:rPr/>
-        <w:t xml:space="preserve"> </w:t>
-      </w:r>
-      <w:r>
-        <w:rPr/>
-        <w:t>Un actor autenticado como profesor puede ver una pregunta</w:t>
+        <w:t>Caso de uso UC61 Un actor autenticado como profesor puede ver una pregunta</w:t>
       </w:r>
     </w:p>
     <w:p>
@@ -7481,11 +7352,7 @@
       </w:pPr>
       <w:r>
         <w:rPr/>
-        <w:t xml:space="preserve">Un actor autenticado como profesor puede </w:t>
-      </w:r>
-      <w:r>
-        <w:rPr/>
-        <w:t>ver una pregunta asociada a uno de sus exámenes</w:t>
+        <w:t>Un actor autenticado como profesor puede ver una pregunta asociada a uno de sus exámenes</w:t>
       </w:r>
     </w:p>
     <w:p>
@@ -7791,7 +7658,9 @@
         </w:rPr>
       </w:pPr>
       <w:r>
-        <w:rPr/>
+        <w:rPr>
+          <w:color w:val="BF0041"/>
+        </w:rPr>
       </w:r>
       <w:r>
         <w:br w:type="page"/>
@@ -7806,23 +7675,7 @@
       <w:bookmarkEnd w:id="18"/>
       <w:r>
         <w:rPr/>
-        <w:t>Caso de uso</w:t>
-      </w:r>
-      <w:r>
-        <w:rPr/>
-        <w:t xml:space="preserve"> UC</w:t>
-      </w:r>
-      <w:r>
-        <w:rPr/>
-        <w:t>62</w:t>
-      </w:r>
-      <w:r>
-        <w:rPr/>
-        <w:t xml:space="preserve"> </w:t>
-      </w:r>
-      <w:r>
-        <w:rPr/>
-        <w:t>Un actor autenticado como profesor puede evaluar un examen finalizado</w:t>
+        <w:t>Caso de uso UC62 Un actor autenticado como profesor puede evaluar un examen finalizado</w:t>
       </w:r>
     </w:p>
     <w:p>
@@ -7842,11 +7695,7 @@
       </w:pPr>
       <w:r>
         <w:rPr/>
-        <w:t xml:space="preserve">Un actor autenticado como profesor puede </w:t>
-      </w:r>
-      <w:r>
-        <w:rPr/>
-        <w:t>evaluar (escribir la puntuación) de un examen</w:t>
+        <w:t>Un actor autenticado como profesor puede evaluar (escribir la puntuación) de un examen</w:t>
       </w:r>
     </w:p>
     <w:p>
@@ -8152,7 +8001,9 @@
         </w:rPr>
       </w:pPr>
       <w:r>
-        <w:rPr/>
+        <w:rPr>
+          <w:color w:val="BF0041"/>
+        </w:rPr>
       </w:r>
       <w:r>
         <w:br w:type="page"/>
@@ -8167,55 +8018,27 @@
       <w:bookmarkEnd w:id="19"/>
       <w:r>
         <w:rPr/>
-        <w:t>Caso de uso</w:t>
-      </w:r>
-      <w:r>
-        <w:rPr/>
-        <w:t xml:space="preserve"> UC</w:t>
-      </w:r>
-      <w:r>
-        <w:rPr/>
-        <w:t>63</w:t>
-      </w:r>
-      <w:r>
-        <w:rPr/>
-        <w:t xml:space="preserve"> </w:t>
-      </w:r>
+        <w:t>Caso de uso UC63 Un actor autenticado como estudiante puede listar sus tarjetas de crédito</w:t>
+      </w:r>
+    </w:p>
+    <w:p>
+      <w:pPr>
+        <w:pStyle w:val="Subtitle"/>
+        <w:rPr/>
+      </w:pPr>
+      <w:r>
+        <w:rPr/>
+        <w:t>Descripción</w:t>
+      </w:r>
+    </w:p>
+    <w:p>
+      <w:pPr>
+        <w:pStyle w:val="Notes"/>
+        <w:rPr/>
+      </w:pPr>
       <w:r>
         <w:rPr/>
         <w:t>Un actor autenticado como estudiante puede listar sus tarjetas de crédito</w:t>
-      </w:r>
-    </w:p>
-    <w:p>
-      <w:pPr>
-        <w:pStyle w:val="Subtitle"/>
-        <w:rPr/>
-      </w:pPr>
-      <w:r>
-        <w:rPr/>
-        <w:t>Descripción</w:t>
-      </w:r>
-    </w:p>
-    <w:p>
-      <w:pPr>
-        <w:pStyle w:val="Notes"/>
-        <w:rPr/>
-      </w:pPr>
-      <w:r>
-        <w:rPr/>
-        <w:t xml:space="preserve">Un actor autenticado como </w:t>
-      </w:r>
-      <w:r>
-        <w:rPr/>
-        <w:t>estudiante</w:t>
-      </w:r>
-      <w:r>
-        <w:rPr/>
-        <w:t xml:space="preserve"> puede </w:t>
-      </w:r>
-      <w:r>
-        <w:rPr/>
-        <w:t>listar sus tarjetas de crédito</w:t>
       </w:r>
     </w:p>
     <w:p>
@@ -8521,7 +8344,9 @@
         </w:rPr>
       </w:pPr>
       <w:r>
-        <w:rPr/>
+        <w:rPr>
+          <w:color w:val="BF0041"/>
+        </w:rPr>
       </w:r>
       <w:r>
         <w:br w:type="page"/>
@@ -8536,23 +8361,7 @@
       <w:bookmarkEnd w:id="20"/>
       <w:r>
         <w:rPr/>
-        <w:t>Caso de uso</w:t>
-      </w:r>
-      <w:r>
-        <w:rPr/>
-        <w:t xml:space="preserve"> UC</w:t>
-      </w:r>
-      <w:r>
-        <w:rPr/>
-        <w:t>64</w:t>
-      </w:r>
-      <w:r>
-        <w:rPr/>
-        <w:t xml:space="preserve"> </w:t>
-      </w:r>
-      <w:r>
-        <w:rPr/>
-        <w:t>Un actor autenticado como estudiante puede mostrar una tarjeta de crédito</w:t>
+        <w:t>Caso de uso UC64 Un actor autenticado como estudiante puede mostrar una tarjeta de crédito</w:t>
       </w:r>
     </w:p>
     <w:p>
@@ -8572,19 +8381,7 @@
       </w:pPr>
       <w:r>
         <w:rPr/>
-        <w:t xml:space="preserve">Un actor autenticado como </w:t>
-      </w:r>
-      <w:r>
-        <w:rPr/>
-        <w:t>estudiante</w:t>
-      </w:r>
-      <w:r>
-        <w:rPr/>
-        <w:t xml:space="preserve"> puede </w:t>
-      </w:r>
-      <w:r>
-        <w:rPr/>
-        <w:t>ver una de sus tarjetas de crédito</w:t>
+        <w:t>Un actor autenticado como estudiante puede ver una de sus tarjetas de crédito</w:t>
       </w:r>
     </w:p>
     <w:p>
@@ -8890,7 +8687,9 @@
         </w:rPr>
       </w:pPr>
       <w:r>
-        <w:rPr/>
+        <w:rPr>
+          <w:color w:val="BF0041"/>
+        </w:rPr>
       </w:r>
       <w:r>
         <w:br w:type="page"/>
@@ -8905,23 +8704,7 @@
       <w:bookmarkEnd w:id="21"/>
       <w:r>
         <w:rPr/>
-        <w:t>Caso de uso</w:t>
-      </w:r>
-      <w:r>
-        <w:rPr/>
-        <w:t xml:space="preserve"> UC</w:t>
-      </w:r>
-      <w:r>
-        <w:rPr/>
-        <w:t>65</w:t>
-      </w:r>
-      <w:r>
-        <w:rPr/>
-        <w:t xml:space="preserve"> </w:t>
-      </w:r>
-      <w:r>
-        <w:rPr/>
-        <w:t>Un actor autenticado como estudiante puede crear una tarjeta de crédito</w:t>
+        <w:t>Caso de uso UC65 Un actor autenticado como estudiante puede crear una tarjeta de crédito</w:t>
       </w:r>
     </w:p>
     <w:p>
@@ -8941,19 +8724,7 @@
       </w:pPr>
       <w:r>
         <w:rPr/>
-        <w:t xml:space="preserve">Un actor autenticado como </w:t>
-      </w:r>
-      <w:r>
-        <w:rPr/>
-        <w:t>estudiante</w:t>
-      </w:r>
-      <w:r>
-        <w:rPr/>
-        <w:t xml:space="preserve"> puede </w:t>
-      </w:r>
-      <w:r>
-        <w:rPr/>
-        <w:t>crear una tarjeta de crédito asociada a él</w:t>
+        <w:t>Un actor autenticado como estudiante puede crear una tarjeta de crédito asociada a él</w:t>
       </w:r>
     </w:p>
     <w:p>
@@ -9259,7 +9030,9 @@
         </w:rPr>
       </w:pPr>
       <w:r>
-        <w:rPr/>
+        <w:rPr>
+          <w:color w:val="BF0041"/>
+        </w:rPr>
       </w:r>
       <w:r>
         <w:br w:type="page"/>
@@ -9274,51 +9047,27 @@
       <w:bookmarkEnd w:id="22"/>
       <w:r>
         <w:rPr/>
-        <w:t>Caso de uso</w:t>
-      </w:r>
-      <w:r>
-        <w:rPr/>
-        <w:t xml:space="preserve"> UC</w:t>
-      </w:r>
-      <w:r>
-        <w:rPr/>
-        <w:t>66</w:t>
-      </w:r>
-      <w:r>
-        <w:rPr/>
-        <w:t xml:space="preserve"> </w:t>
-      </w:r>
+        <w:t>Caso de uso UC66 Un actor autenticado como estudiante puede editar una de sus tarjetas de  crédito</w:t>
+      </w:r>
+    </w:p>
+    <w:p>
+      <w:pPr>
+        <w:pStyle w:val="Subtitle"/>
+        <w:rPr/>
+      </w:pPr>
+      <w:r>
+        <w:rPr/>
+        <w:t>Descripción</w:t>
+      </w:r>
+    </w:p>
+    <w:p>
+      <w:pPr>
+        <w:pStyle w:val="Notes"/>
+        <w:rPr/>
+      </w:pPr>
       <w:r>
         <w:rPr/>
         <w:t>Un actor autenticado como estudiante puede editar una de sus tarjetas de  crédito</w:t>
-      </w:r>
-    </w:p>
-    <w:p>
-      <w:pPr>
-        <w:pStyle w:val="Subtitle"/>
-        <w:rPr/>
-      </w:pPr>
-      <w:r>
-        <w:rPr/>
-        <w:t>Descripción</w:t>
-      </w:r>
-    </w:p>
-    <w:p>
-      <w:pPr>
-        <w:pStyle w:val="Notes"/>
-        <w:rPr/>
-      </w:pPr>
-      <w:r>
-        <w:rPr/>
-        <w:t xml:space="preserve">Un actor autenticado como </w:t>
-      </w:r>
-      <w:r>
-        <w:rPr/>
-        <w:t>estudiante</w:t>
-      </w:r>
-      <w:r>
-        <w:rPr/>
-        <w:t xml:space="preserve"> puede editar una de sus tarjetas de  crédito</w:t>
       </w:r>
     </w:p>
     <w:p>
@@ -9624,7 +9373,9 @@
         </w:rPr>
       </w:pPr>
       <w:r>
-        <w:rPr/>
+        <w:rPr>
+          <w:color w:val="BF0041"/>
+        </w:rPr>
       </w:r>
       <w:r>
         <w:br w:type="page"/>
@@ -9639,59 +9390,27 @@
       <w:bookmarkEnd w:id="23"/>
       <w:r>
         <w:rPr/>
-        <w:t>Caso de uso</w:t>
-      </w:r>
-      <w:r>
-        <w:rPr/>
-        <w:t xml:space="preserve"> UC</w:t>
-      </w:r>
-      <w:r>
-        <w:rPr/>
-        <w:t>67</w:t>
-      </w:r>
-      <w:r>
-        <w:rPr/>
-        <w:t xml:space="preserve"> </w:t>
-      </w:r>
+        <w:t>Caso de uso UC67 Un actor autenticado como estudiante puede borrar una de sus tarjetas de  crédito</w:t>
+      </w:r>
+    </w:p>
+    <w:p>
+      <w:pPr>
+        <w:pStyle w:val="Subtitle"/>
+        <w:rPr/>
+      </w:pPr>
+      <w:r>
+        <w:rPr/>
+        <w:t>Descripción</w:t>
+      </w:r>
+    </w:p>
+    <w:p>
+      <w:pPr>
+        <w:pStyle w:val="Notes"/>
+        <w:rPr/>
+      </w:pPr>
       <w:r>
         <w:rPr/>
         <w:t>Un actor autenticado como estudiante puede borrar una de sus tarjetas de  crédito</w:t>
-      </w:r>
-    </w:p>
-    <w:p>
-      <w:pPr>
-        <w:pStyle w:val="Subtitle"/>
-        <w:rPr/>
-      </w:pPr>
-      <w:r>
-        <w:rPr/>
-        <w:t>Descripción</w:t>
-      </w:r>
-    </w:p>
-    <w:p>
-      <w:pPr>
-        <w:pStyle w:val="Notes"/>
-        <w:rPr/>
-      </w:pPr>
-      <w:r>
-        <w:rPr/>
-        <w:t xml:space="preserve">Un actor autenticado como </w:t>
-      </w:r>
-      <w:r>
-        <w:rPr/>
-        <w:t>estudiante</w:t>
-      </w:r>
-      <w:r>
-        <w:rPr/>
-        <w:t xml:space="preserve"> puede </w:t>
-      </w:r>
-      <w:r>
-        <w:rPr/>
-        <w:t>borrar</w:t>
-      </w:r>
-      <w:r>
-        <w:rPr/>
-        <w:t xml:space="preserve"> una de sus tarjetas de  crédito</w:t>
       </w:r>
     </w:p>
     <w:p>
@@ -9997,7 +9716,9 @@
         </w:rPr>
       </w:pPr>
       <w:r>
-        <w:rPr/>
+        <w:rPr>
+          <w:color w:val="BF0041"/>
+        </w:rPr>
       </w:r>
       <w:r>
         <w:br w:type="page"/>
@@ -10012,55 +9733,27 @@
       <w:bookmarkEnd w:id="24"/>
       <w:r>
         <w:rPr/>
-        <w:t>Caso de uso</w:t>
-      </w:r>
-      <w:r>
-        <w:rPr/>
-        <w:t xml:space="preserve"> UC</w:t>
-      </w:r>
-      <w:r>
-        <w:rPr/>
-        <w:t>68</w:t>
-      </w:r>
-      <w:r>
-        <w:rPr/>
-        <w:t xml:space="preserve"> </w:t>
-      </w:r>
+        <w:t>Caso de uso UC68 Un actor autenticado como estudiante puede listar sus reservas</w:t>
+      </w:r>
+    </w:p>
+    <w:p>
+      <w:pPr>
+        <w:pStyle w:val="Subtitle"/>
+        <w:rPr/>
+      </w:pPr>
+      <w:r>
+        <w:rPr/>
+        <w:t>Descripción</w:t>
+      </w:r>
+    </w:p>
+    <w:p>
+      <w:pPr>
+        <w:pStyle w:val="Notes"/>
+        <w:rPr/>
+      </w:pPr>
       <w:r>
         <w:rPr/>
         <w:t>Un actor autenticado como estudiante puede listar sus reservas</w:t>
-      </w:r>
-    </w:p>
-    <w:p>
-      <w:pPr>
-        <w:pStyle w:val="Subtitle"/>
-        <w:rPr/>
-      </w:pPr>
-      <w:r>
-        <w:rPr/>
-        <w:t>Descripción</w:t>
-      </w:r>
-    </w:p>
-    <w:p>
-      <w:pPr>
-        <w:pStyle w:val="Notes"/>
-        <w:rPr/>
-      </w:pPr>
-      <w:r>
-        <w:rPr/>
-        <w:t xml:space="preserve">Un actor autenticado como </w:t>
-      </w:r>
-      <w:r>
-        <w:rPr/>
-        <w:t>estudiante</w:t>
-      </w:r>
-      <w:r>
-        <w:rPr/>
-        <w:t xml:space="preserve"> puede </w:t>
-      </w:r>
-      <w:r>
-        <w:rPr/>
-        <w:t>listar sus reservas</w:t>
       </w:r>
     </w:p>
     <w:p>
@@ -10366,7 +10059,9 @@
         </w:rPr>
       </w:pPr>
       <w:r>
-        <w:rPr/>
+        <w:rPr>
+          <w:color w:val="BF0041"/>
+        </w:rPr>
       </w:r>
       <w:r>
         <w:br w:type="page"/>
@@ -10381,23 +10076,7 @@
       <w:bookmarkEnd w:id="25"/>
       <w:r>
         <w:rPr/>
-        <w:t>Caso de uso</w:t>
-      </w:r>
-      <w:r>
-        <w:rPr/>
-        <w:t xml:space="preserve"> UC</w:t>
-      </w:r>
-      <w:r>
-        <w:rPr/>
-        <w:t>69</w:t>
-      </w:r>
-      <w:r>
-        <w:rPr/>
-        <w:t xml:space="preserve"> </w:t>
-      </w:r>
-      <w:r>
-        <w:rPr/>
-        <w:t>Un actor autenticado como estudiante puede mostrar una de sus reservas</w:t>
+        <w:t>Caso de uso UC69 Un actor autenticado como estudiante puede mostrar una de sus reservas</w:t>
       </w:r>
     </w:p>
     <w:p>
@@ -10417,19 +10096,7 @@
       </w:pPr>
       <w:r>
         <w:rPr/>
-        <w:t xml:space="preserve">Un actor autenticado como </w:t>
-      </w:r>
-      <w:r>
-        <w:rPr/>
-        <w:t>estudiante</w:t>
-      </w:r>
-      <w:r>
-        <w:rPr/>
-        <w:t xml:space="preserve"> puede </w:t>
-      </w:r>
-      <w:r>
-        <w:rPr/>
-        <w:t>mostrar una de las reservas que ha hecho</w:t>
+        <w:t>Un actor autenticado como estudiante puede mostrar una de las reservas que ha hecho</w:t>
       </w:r>
     </w:p>
     <w:p>
@@ -10735,7 +10402,9 @@
         </w:rPr>
       </w:pPr>
       <w:r>
-        <w:rPr/>
+        <w:rPr>
+          <w:color w:val="BF0041"/>
+        </w:rPr>
       </w:r>
       <w:r>
         <w:br w:type="page"/>
@@ -10750,23 +10419,7 @@
       <w:bookmarkEnd w:id="26"/>
       <w:r>
         <w:rPr/>
-        <w:t>Caso de uso</w:t>
-      </w:r>
-      <w:r>
-        <w:rPr/>
-        <w:t xml:space="preserve"> UC</w:t>
-      </w:r>
-      <w:r>
-        <w:rPr/>
-        <w:t>70</w:t>
-      </w:r>
-      <w:r>
-        <w:rPr/>
-        <w:t xml:space="preserve"> </w:t>
-      </w:r>
-      <w:r>
-        <w:rPr/>
-        <w:t>Un actor autenticado como estudiante puede crear una reserva</w:t>
+        <w:t>Caso de uso UC70 Un actor autenticado como estudiante puede crear una reserva</w:t>
       </w:r>
     </w:p>
     <w:p>
@@ -10786,19 +10439,7 @@
       </w:pPr>
       <w:r>
         <w:rPr/>
-        <w:t xml:space="preserve">Un actor autenticado como </w:t>
-      </w:r>
-      <w:r>
-        <w:rPr/>
-        <w:t>estudiante</w:t>
-      </w:r>
-      <w:r>
-        <w:rPr/>
-        <w:t xml:space="preserve"> puede </w:t>
-      </w:r>
-      <w:r>
-        <w:rPr/>
-        <w:t>crear una reserva, especificando el número de horas a la semana que quiere.</w:t>
+        <w:t>Un actor autenticado como estudiante puede crear una reserva, especificando el número de horas a la semana que quiere.</w:t>
       </w:r>
     </w:p>
     <w:p>
@@ -11104,7 +10745,9 @@
         </w:rPr>
       </w:pPr>
       <w:r>
-        <w:rPr/>
+        <w:rPr>
+          <w:color w:val="BF0041"/>
+        </w:rPr>
       </w:r>
       <w:r>
         <w:br w:type="page"/>
@@ -11119,23 +10762,7 @@
       <w:bookmarkEnd w:id="27"/>
       <w:r>
         <w:rPr/>
-        <w:t>Caso de uso</w:t>
-      </w:r>
-      <w:r>
-        <w:rPr/>
-        <w:t xml:space="preserve"> UC</w:t>
-      </w:r>
-      <w:r>
-        <w:rPr/>
-        <w:t>71</w:t>
-      </w:r>
-      <w:r>
-        <w:rPr/>
-        <w:t xml:space="preserve"> </w:t>
-      </w:r>
-      <w:r>
-        <w:rPr/>
-        <w:t>Un actor autenticado como estudiante puede editar una reserva</w:t>
+        <w:t>Caso de uso UC71 Un actor autenticado como estudiante puede editar una reserva</w:t>
       </w:r>
     </w:p>
     <w:p>
@@ -11155,19 +10782,7 @@
       </w:pPr>
       <w:r>
         <w:rPr/>
-        <w:t xml:space="preserve">Un actor autenticado como </w:t>
-      </w:r>
-      <w:r>
-        <w:rPr/>
-        <w:t>estudiante</w:t>
-      </w:r>
-      <w:r>
-        <w:rPr/>
-        <w:t xml:space="preserve"> puede </w:t>
-      </w:r>
-      <w:r>
-        <w:rPr/>
-        <w:t>editar una reserva para cambiar su estado y/o añadir una explicación</w:t>
+        <w:t>Un actor autenticado como estudiante puede editar una reserva para cambiar su estado y/o añadir una explicación</w:t>
       </w:r>
     </w:p>
     <w:p>
@@ -11473,7 +11088,9 @@
         </w:rPr>
       </w:pPr>
       <w:r>
-        <w:rPr/>
+        <w:rPr>
+          <w:color w:val="BF0041"/>
+        </w:rPr>
       </w:r>
       <w:r>
         <w:br w:type="page"/>
@@ -11488,15 +11105,7 @@
       <w:bookmarkEnd w:id="28"/>
       <w:r>
         <w:rPr/>
-        <w:t>Caso de uso</w:t>
-      </w:r>
-      <w:r>
-        <w:rPr/>
-        <w:t xml:space="preserve"> UC</w:t>
-      </w:r>
-      <w:r>
-        <w:rPr/>
-        <w:t>72 Un actor autenticado como estudiante puede borrar una reserva</w:t>
+        <w:t>Caso de uso UC72 Un actor autenticado como estudiante puede borrar una reserva</w:t>
       </w:r>
     </w:p>
     <w:p>
@@ -11516,19 +11125,7 @@
       </w:pPr>
       <w:r>
         <w:rPr/>
-        <w:t xml:space="preserve">Un actor autenticado como </w:t>
-      </w:r>
-      <w:r>
-        <w:rPr/>
-        <w:t>estudiante</w:t>
-      </w:r>
-      <w:r>
-        <w:rPr/>
-        <w:t xml:space="preserve"> puede </w:t>
-      </w:r>
-      <w:r>
-        <w:rPr/>
-        <w:t>borrar una reserva siempre que esté en estado final</w:t>
+        <w:t>Un actor autenticado como estudiante puede borrar una reserva siempre que esté en estado final</w:t>
       </w:r>
     </w:p>
     <w:p>
@@ -11834,7 +11431,9 @@
         </w:rPr>
       </w:pPr>
       <w:r>
-        <w:rPr/>
+        <w:rPr>
+          <w:color w:val="BF0041"/>
+        </w:rPr>
       </w:r>
       <w:r>
         <w:br w:type="page"/>
@@ -11849,23 +11448,7 @@
       <w:bookmarkEnd w:id="29"/>
       <w:r>
         <w:rPr/>
-        <w:t>Caso de uso</w:t>
-      </w:r>
-      <w:r>
-        <w:rPr/>
-        <w:t xml:space="preserve"> UC</w:t>
-      </w:r>
-      <w:r>
-        <w:rPr/>
-        <w:t>73</w:t>
-      </w:r>
-      <w:r>
-        <w:rPr/>
-        <w:t xml:space="preserve"> </w:t>
-      </w:r>
-      <w:r>
-        <w:rPr/>
-        <w:t>Un actor autenticado como estudiante puede buscar una clase</w:t>
+        <w:t>Caso de uso UC73 Un actor autenticado como estudiante puede buscar una clase</w:t>
       </w:r>
     </w:p>
     <w:p>
@@ -11885,19 +11468,7 @@
       </w:pPr>
       <w:r>
         <w:rPr/>
-        <w:t xml:space="preserve">Un actor autenticado como </w:t>
-      </w:r>
-      <w:r>
-        <w:rPr/>
-        <w:t>estudiante</w:t>
-      </w:r>
-      <w:r>
-        <w:rPr/>
-        <w:t xml:space="preserve"> puede </w:t>
-      </w:r>
-      <w:r>
-        <w:rPr/>
-        <w:t>buscar una clase usando el buscador</w:t>
+        <w:t>Un actor autenticado como estudiante puede buscar una clase usando el buscador</w:t>
       </w:r>
     </w:p>
     <w:p>
@@ -12203,7 +11774,9 @@
         </w:rPr>
       </w:pPr>
       <w:r>
-        <w:rPr/>
+        <w:rPr>
+          <w:color w:val="BF0041"/>
+        </w:rPr>
       </w:r>
       <w:r>
         <w:br w:type="page"/>
@@ -12218,23 +11791,7 @@
       <w:bookmarkEnd w:id="30"/>
       <w:r>
         <w:rPr/>
-        <w:t>Caso de uso</w:t>
-      </w:r>
-      <w:r>
-        <w:rPr/>
-        <w:t xml:space="preserve"> UC</w:t>
-      </w:r>
-      <w:r>
-        <w:rPr/>
-        <w:t>74</w:t>
-      </w:r>
-      <w:r>
-        <w:rPr/>
-        <w:t xml:space="preserve"> </w:t>
-      </w:r>
-      <w:r>
-        <w:rPr/>
-        <w:t xml:space="preserve">Un actor autenticado como estudiante puede mostrar resultados de su buscador </w:t>
+        <w:t xml:space="preserve">Caso de uso UC74 Un actor autenticado como estudiante puede mostrar resultados de su buscador </w:t>
       </w:r>
     </w:p>
     <w:p>
@@ -12254,19 +11811,7 @@
       </w:pPr>
       <w:r>
         <w:rPr/>
-        <w:t xml:space="preserve">Un actor autenticado como </w:t>
-      </w:r>
-      <w:r>
-        <w:rPr/>
-        <w:t>estudiante</w:t>
-      </w:r>
-      <w:r>
-        <w:rPr/>
-        <w:t xml:space="preserve"> puede </w:t>
-      </w:r>
-      <w:r>
-        <w:rPr/>
-        <w:t>mostrar los resultados del buscador que tiene asociado</w:t>
+        <w:t>Un actor autenticado como estudiante puede mostrar los resultados del buscador que tiene asociado</w:t>
       </w:r>
     </w:p>
     <w:p>
@@ -12572,7 +12117,9 @@
         </w:rPr>
       </w:pPr>
       <w:r>
-        <w:rPr/>
+        <w:rPr>
+          <w:color w:val="BF0041"/>
+        </w:rPr>
       </w:r>
       <w:r>
         <w:br w:type="page"/>
@@ -12587,55 +12134,27 @@
       <w:bookmarkEnd w:id="31"/>
       <w:r>
         <w:rPr/>
-        <w:t>Caso de uso</w:t>
-      </w:r>
-      <w:r>
-        <w:rPr/>
-        <w:t xml:space="preserve"> UC</w:t>
-      </w:r>
-      <w:r>
-        <w:rPr/>
-        <w:t>75</w:t>
-      </w:r>
-      <w:r>
-        <w:rPr/>
-        <w:t xml:space="preserve"> </w:t>
-      </w:r>
+        <w:t>Caso de uso UC75 Un actor autenticado como estudiante puede listar sus exámenes</w:t>
+      </w:r>
+    </w:p>
+    <w:p>
+      <w:pPr>
+        <w:pStyle w:val="Subtitle"/>
+        <w:rPr/>
+      </w:pPr>
+      <w:r>
+        <w:rPr/>
+        <w:t>Descripción</w:t>
+      </w:r>
+    </w:p>
+    <w:p>
+      <w:pPr>
+        <w:pStyle w:val="Notes"/>
+        <w:rPr/>
+      </w:pPr>
       <w:r>
         <w:rPr/>
         <w:t>Un actor autenticado como estudiante puede listar sus exámenes</w:t>
-      </w:r>
-    </w:p>
-    <w:p>
-      <w:pPr>
-        <w:pStyle w:val="Subtitle"/>
-        <w:rPr/>
-      </w:pPr>
-      <w:r>
-        <w:rPr/>
-        <w:t>Descripción</w:t>
-      </w:r>
-    </w:p>
-    <w:p>
-      <w:pPr>
-        <w:pStyle w:val="Notes"/>
-        <w:rPr/>
-      </w:pPr>
-      <w:r>
-        <w:rPr/>
-        <w:t xml:space="preserve">Un actor autenticado como </w:t>
-      </w:r>
-      <w:r>
-        <w:rPr/>
-        <w:t>estudiante</w:t>
-      </w:r>
-      <w:r>
-        <w:rPr/>
-        <w:t xml:space="preserve"> puede </w:t>
-      </w:r>
-      <w:r>
-        <w:rPr/>
-        <w:t>listar sus exámenes</w:t>
       </w:r>
     </w:p>
     <w:p>
@@ -12941,7 +12460,9 @@
         </w:rPr>
       </w:pPr>
       <w:r>
-        <w:rPr/>
+        <w:rPr>
+          <w:color w:val="BF0041"/>
+        </w:rPr>
       </w:r>
       <w:r>
         <w:br w:type="page"/>
@@ -12956,23 +12477,7 @@
       <w:bookmarkEnd w:id="32"/>
       <w:r>
         <w:rPr/>
-        <w:t>Caso de uso</w:t>
-      </w:r>
-      <w:r>
-        <w:rPr/>
-        <w:t xml:space="preserve"> UC</w:t>
-      </w:r>
-      <w:r>
-        <w:rPr/>
-        <w:t>76</w:t>
-      </w:r>
-      <w:r>
-        <w:rPr/>
-        <w:t xml:space="preserve"> </w:t>
-      </w:r>
-      <w:r>
-        <w:rPr/>
-        <w:t>Un actor autenticado como estudiante puede editar un examen</w:t>
+        <w:t>Caso de uso UC76 Un actor autenticado como estudiante puede editar un examen</w:t>
       </w:r>
     </w:p>
     <w:p>
@@ -12992,19 +12497,7 @@
       </w:pPr>
       <w:r>
         <w:rPr/>
-        <w:t xml:space="preserve">Un actor autenticado como </w:t>
-      </w:r>
-      <w:r>
-        <w:rPr/>
-        <w:t>estudiante</w:t>
-      </w:r>
-      <w:r>
-        <w:rPr/>
-        <w:t xml:space="preserve"> puede </w:t>
-      </w:r>
-      <w:r>
-        <w:rPr/>
-        <w:t>editar un examen (al empezar el examen cambia su estado)</w:t>
+        <w:t>Un actor autenticado como estudiante puede editar un examen (al empezar el examen cambia su estado)</w:t>
       </w:r>
     </w:p>
     <w:p>
@@ -13310,7 +12803,9 @@
         </w:rPr>
       </w:pPr>
       <w:r>
-        <w:rPr/>
+        <w:rPr>
+          <w:color w:val="BF0041"/>
+        </w:rPr>
       </w:r>
       <w:r>
         <w:br w:type="page"/>
@@ -13325,23 +12820,7 @@
       <w:bookmarkEnd w:id="33"/>
       <w:r>
         <w:rPr/>
-        <w:t>Caso de uso</w:t>
-      </w:r>
-      <w:r>
-        <w:rPr/>
-        <w:t xml:space="preserve"> UC</w:t>
-      </w:r>
-      <w:r>
-        <w:rPr/>
-        <w:t>77</w:t>
-      </w:r>
-      <w:r>
-        <w:rPr/>
-        <w:t xml:space="preserve"> </w:t>
-      </w:r>
-      <w:r>
-        <w:rPr/>
-        <w:t>Un actor autenticado como estudiante puede mostrar un examen</w:t>
+        <w:t>Caso de uso UC77 Un actor autenticado como estudiante puede mostrar un examen</w:t>
       </w:r>
     </w:p>
     <w:p>
@@ -13361,19 +12840,7 @@
       </w:pPr>
       <w:r>
         <w:rPr/>
-        <w:t xml:space="preserve">Un actor autenticado como </w:t>
-      </w:r>
-      <w:r>
-        <w:rPr/>
-        <w:t>estudiante</w:t>
-      </w:r>
-      <w:r>
-        <w:rPr/>
-        <w:t xml:space="preserve"> puede </w:t>
-      </w:r>
-      <w:r>
-        <w:rPr/>
-        <w:t>mostrar un examen que tenga asociado a una de sus reservas</w:t>
+        <w:t>Un actor autenticado como estudiante puede mostrar un examen que tenga asociado a una de sus reservas</w:t>
       </w:r>
     </w:p>
     <w:p>
@@ -13679,7 +13146,9 @@
         </w:rPr>
       </w:pPr>
       <w:r>
-        <w:rPr/>
+        <w:rPr>
+          <w:color w:val="BF0041"/>
+        </w:rPr>
       </w:r>
     </w:p>
     <w:p>
@@ -13690,7 +13159,9 @@
         </w:rPr>
       </w:pPr>
       <w:r>
-        <w:rPr/>
+        <w:rPr>
+          <w:color w:val="BF0041"/>
+        </w:rPr>
       </w:r>
       <w:r>
         <w:br w:type="page"/>
@@ -13705,23 +13176,7 @@
       <w:bookmarkEnd w:id="34"/>
       <w:r>
         <w:rPr/>
-        <w:t>Caso de uso</w:t>
-      </w:r>
-      <w:r>
-        <w:rPr/>
-        <w:t xml:space="preserve"> UC</w:t>
-      </w:r>
-      <w:r>
-        <w:rPr/>
-        <w:t>78</w:t>
-      </w:r>
-      <w:r>
-        <w:rPr/>
-        <w:t xml:space="preserve"> </w:t>
-      </w:r>
-      <w:r>
-        <w:rPr/>
-        <w:t>Un actor autenticado como estudiante puede listar valoraciones</w:t>
+        <w:t>Caso de uso UC78 Un actor autenticado como estudiante puede listar valoraciones</w:t>
       </w:r>
     </w:p>
     <w:p>
@@ -13741,19 +13196,7 @@
       </w:pPr>
       <w:r>
         <w:rPr/>
-        <w:t xml:space="preserve">Un actor autenticado como </w:t>
-      </w:r>
-      <w:r>
-        <w:rPr/>
-        <w:t>estudiante</w:t>
-      </w:r>
-      <w:r>
-        <w:rPr/>
-        <w:t xml:space="preserve"> puede </w:t>
-      </w:r>
-      <w:r>
-        <w:rPr/>
-        <w:t>listar sus valoraciones</w:t>
+        <w:t>Un actor autenticado como estudiante puede listar sus valoraciones</w:t>
       </w:r>
     </w:p>
     <w:p>
@@ -14059,7 +13502,9 @@
         </w:rPr>
       </w:pPr>
       <w:r>
-        <w:rPr/>
+        <w:rPr>
+          <w:color w:val="BF0041"/>
+        </w:rPr>
       </w:r>
       <w:r>
         <w:br w:type="page"/>
@@ -14074,23 +13519,7 @@
       <w:bookmarkEnd w:id="35"/>
       <w:r>
         <w:rPr/>
-        <w:t>Caso de uso</w:t>
-      </w:r>
-      <w:r>
-        <w:rPr/>
-        <w:t xml:space="preserve"> UC</w:t>
-      </w:r>
-      <w:r>
-        <w:rPr/>
-        <w:t>79</w:t>
-      </w:r>
-      <w:r>
-        <w:rPr/>
-        <w:t xml:space="preserve"> </w:t>
-      </w:r>
-      <w:r>
-        <w:rPr/>
-        <w:t>Un actor autenticado como estudiante puede mostrar una validación</w:t>
+        <w:t>Caso de uso UC79 Un actor autenticado como estudiante puede mostrar una validación</w:t>
       </w:r>
     </w:p>
     <w:p>
@@ -14110,19 +13539,7 @@
       </w:pPr>
       <w:r>
         <w:rPr/>
-        <w:t xml:space="preserve">Un actor autenticado como </w:t>
-      </w:r>
-      <w:r>
-        <w:rPr/>
-        <w:t>estudiante</w:t>
-      </w:r>
-      <w:r>
-        <w:rPr/>
-        <w:t xml:space="preserve"> puede </w:t>
-      </w:r>
-      <w:r>
-        <w:rPr/>
-        <w:t>mostar/ver el contenido de una valoración</w:t>
+        <w:t>Un actor autenticado como estudiante puede mostar/ver el contenido de una valoración</w:t>
       </w:r>
     </w:p>
     <w:p>
@@ -14428,7 +13845,9 @@
         </w:rPr>
       </w:pPr>
       <w:r>
-        <w:rPr/>
+        <w:rPr>
+          <w:color w:val="BF0041"/>
+        </w:rPr>
       </w:r>
       <w:r>
         <w:br w:type="page"/>
@@ -14443,23 +13862,7 @@
       <w:bookmarkEnd w:id="36"/>
       <w:r>
         <w:rPr/>
-        <w:t>Caso de uso</w:t>
-      </w:r>
-      <w:r>
-        <w:rPr/>
-        <w:t xml:space="preserve"> UC</w:t>
-      </w:r>
-      <w:r>
-        <w:rPr/>
-        <w:t>80</w:t>
-      </w:r>
-      <w:r>
-        <w:rPr/>
-        <w:t xml:space="preserve"> </w:t>
-      </w:r>
-      <w:r>
-        <w:rPr/>
-        <w:t>Un actor autenticado como estudiante puede crear una valoración</w:t>
+        <w:t>Caso de uso UC80 Un actor autenticado como estudiante puede crear una valoración</w:t>
       </w:r>
     </w:p>
     <w:p>
@@ -14479,15 +13882,7 @@
       </w:pPr>
       <w:r>
         <w:rPr/>
-        <w:t xml:space="preserve">Un actor autenticado como </w:t>
-      </w:r>
-      <w:r>
-        <w:rPr/>
-        <w:t>estudiante</w:t>
-      </w:r>
-      <w:r>
-        <w:rPr/>
-        <w:t xml:space="preserve"> puede crear una valoración sobre una clase</w:t>
+        <w:t>Un actor autenticado como estudiante puede crear una valoración sobre una clase</w:t>
       </w:r>
     </w:p>
     <w:p>
@@ -14793,7 +14188,9 @@
         </w:rPr>
       </w:pPr>
       <w:r>
-        <w:rPr/>
+        <w:rPr>
+          <w:color w:val="BF0041"/>
+        </w:rPr>
       </w:r>
       <w:r>
         <w:br w:type="page"/>
@@ -14808,51 +14205,27 @@
       <w:bookmarkEnd w:id="37"/>
       <w:r>
         <w:rPr/>
-        <w:t>Caso de uso</w:t>
-      </w:r>
-      <w:r>
-        <w:rPr/>
-        <w:t xml:space="preserve"> UC</w:t>
-      </w:r>
-      <w:r>
-        <w:rPr/>
-        <w:t>81</w:t>
-      </w:r>
-      <w:r>
-        <w:rPr/>
-        <w:t xml:space="preserve"> </w:t>
-      </w:r>
+        <w:t>Caso de uso UC81 Un actor autenticado como administrador puede registrar a un nuevo administrador</w:t>
+      </w:r>
+    </w:p>
+    <w:p>
+      <w:pPr>
+        <w:pStyle w:val="Subtitle"/>
+        <w:rPr/>
+      </w:pPr>
+      <w:r>
+        <w:rPr/>
+        <w:t>Descripción</w:t>
+      </w:r>
+    </w:p>
+    <w:p>
+      <w:pPr>
+        <w:pStyle w:val="Notes"/>
+        <w:rPr/>
+      </w:pPr>
       <w:r>
         <w:rPr/>
         <w:t>Un actor autenticado como administrador puede registrar a un nuevo administrador</w:t>
-      </w:r>
-    </w:p>
-    <w:p>
-      <w:pPr>
-        <w:pStyle w:val="Subtitle"/>
-        <w:rPr/>
-      </w:pPr>
-      <w:r>
-        <w:rPr/>
-        <w:t>Descripción</w:t>
-      </w:r>
-    </w:p>
-    <w:p>
-      <w:pPr>
-        <w:pStyle w:val="Notes"/>
-        <w:rPr/>
-      </w:pPr>
-      <w:r>
-        <w:rPr/>
-        <w:t xml:space="preserve">Un actor autenticado como </w:t>
-      </w:r>
-      <w:r>
-        <w:rPr/>
-        <w:t>administrador</w:t>
-      </w:r>
-      <w:r>
-        <w:rPr/>
-        <w:t xml:space="preserve"> puede registrar a un nuevo administrador</w:t>
       </w:r>
     </w:p>
     <w:p>
@@ -15158,7 +14531,9 @@
         </w:rPr>
       </w:pPr>
       <w:r>
-        <w:rPr/>
+        <w:rPr>
+          <w:color w:val="BF0041"/>
+        </w:rPr>
       </w:r>
       <w:r>
         <w:br w:type="page"/>
@@ -15173,55 +14548,27 @@
       <w:bookmarkEnd w:id="38"/>
       <w:r>
         <w:rPr/>
-        <w:t>Caso de uso</w:t>
-      </w:r>
-      <w:r>
-        <w:rPr/>
-        <w:t xml:space="preserve"> UC</w:t>
-      </w:r>
-      <w:r>
-        <w:rPr/>
-        <w:t>82</w:t>
-      </w:r>
-      <w:r>
-        <w:rPr/>
-        <w:t xml:space="preserve"> </w:t>
-      </w:r>
+        <w:t>Caso de uso UC82 Un actor autenticado como administrador puede registrar a un nuevo certificador</w:t>
+      </w:r>
+    </w:p>
+    <w:p>
+      <w:pPr>
+        <w:pStyle w:val="Subtitle"/>
+        <w:rPr/>
+      </w:pPr>
+      <w:r>
+        <w:rPr/>
+        <w:t>Descripción</w:t>
+      </w:r>
+    </w:p>
+    <w:p>
+      <w:pPr>
+        <w:pStyle w:val="Notes"/>
+        <w:rPr/>
+      </w:pPr>
       <w:r>
         <w:rPr/>
         <w:t>Un actor autenticado como administrador puede registrar a un nuevo certificador</w:t>
-      </w:r>
-    </w:p>
-    <w:p>
-      <w:pPr>
-        <w:pStyle w:val="Subtitle"/>
-        <w:rPr/>
-      </w:pPr>
-      <w:r>
-        <w:rPr/>
-        <w:t>Descripción</w:t>
-      </w:r>
-    </w:p>
-    <w:p>
-      <w:pPr>
-        <w:pStyle w:val="Notes"/>
-        <w:rPr/>
-      </w:pPr>
-      <w:r>
-        <w:rPr/>
-        <w:t xml:space="preserve">Un actor autenticado como </w:t>
-      </w:r>
-      <w:r>
-        <w:rPr/>
-        <w:t>administrador</w:t>
-      </w:r>
-      <w:r>
-        <w:rPr/>
-        <w:t xml:space="preserve"> puede registrar a un nuevo </w:t>
-      </w:r>
-      <w:r>
-        <w:rPr/>
-        <w:t>certificador</w:t>
       </w:r>
     </w:p>
     <w:p>
@@ -15527,7 +14874,9 @@
         </w:rPr>
       </w:pPr>
       <w:r>
-        <w:rPr/>
+        <w:rPr>
+          <w:color w:val="BF0041"/>
+        </w:rPr>
       </w:r>
       <w:r>
         <w:br w:type="page"/>
@@ -15542,23 +14891,7 @@
       <w:bookmarkEnd w:id="39"/>
       <w:r>
         <w:rPr/>
-        <w:t>Caso de uso</w:t>
-      </w:r>
-      <w:r>
-        <w:rPr/>
-        <w:t xml:space="preserve"> UC</w:t>
-      </w:r>
-      <w:r>
-        <w:rPr/>
-        <w:t>83</w:t>
-      </w:r>
-      <w:r>
-        <w:rPr/>
-        <w:t xml:space="preserve"> </w:t>
-      </w:r>
-      <w:r>
-        <w:rPr/>
-        <w:t>Un actor autenticado como administrador puede listar las asignaturas</w:t>
+        <w:t>Caso de uso UC83 Un actor autenticado como administrador puede listar las asignaturas</w:t>
       </w:r>
     </w:p>
     <w:p>
@@ -15578,19 +14911,7 @@
       </w:pPr>
       <w:r>
         <w:rPr/>
-        <w:t xml:space="preserve">Un actor autenticado como </w:t>
-      </w:r>
-      <w:r>
-        <w:rPr/>
-        <w:t>administrador</w:t>
-      </w:r>
-      <w:r>
-        <w:rPr/>
-        <w:t xml:space="preserve"> puede </w:t>
-      </w:r>
-      <w:r>
-        <w:rPr/>
-        <w:t>listar el catálogo de asignaturas del sistema</w:t>
+        <w:t>Un actor autenticado como administrador puede listar el catálogo de asignaturas del sistema</w:t>
       </w:r>
     </w:p>
     <w:p>
@@ -15896,7 +15217,9 @@
         </w:rPr>
       </w:pPr>
       <w:r>
-        <w:rPr/>
+        <w:rPr>
+          <w:color w:val="BF0041"/>
+        </w:rPr>
       </w:r>
       <w:r>
         <w:br w:type="page"/>
@@ -15911,23 +15234,7 @@
       <w:bookmarkEnd w:id="40"/>
       <w:r>
         <w:rPr/>
-        <w:t>Caso de uso</w:t>
-      </w:r>
-      <w:r>
-        <w:rPr/>
-        <w:t xml:space="preserve"> UC</w:t>
-      </w:r>
-      <w:r>
-        <w:rPr/>
-        <w:t>84</w:t>
-      </w:r>
-      <w:r>
-        <w:rPr/>
-        <w:t xml:space="preserve"> </w:t>
-      </w:r>
-      <w:r>
-        <w:rPr/>
-        <w:t>Un actor autenticado como administrador puede ver una asignatura</w:t>
+        <w:t>Caso de uso UC84 Un actor autenticado como administrador puede ver una asignatura</w:t>
       </w:r>
     </w:p>
     <w:p>
@@ -15947,19 +15254,7 @@
       </w:pPr>
       <w:r>
         <w:rPr/>
-        <w:t xml:space="preserve">Un actor autenticado como </w:t>
-      </w:r>
-      <w:r>
-        <w:rPr/>
-        <w:t>administrador</w:t>
-      </w:r>
-      <w:r>
-        <w:rPr/>
-        <w:t xml:space="preserve"> puede </w:t>
-      </w:r>
-      <w:r>
-        <w:rPr/>
-        <w:t>mostrar/ver el contenido de una asignatura</w:t>
+        <w:t>Un actor autenticado como administrador puede mostrar/ver el contenido de una asignatura</w:t>
       </w:r>
     </w:p>
     <w:p>
@@ -16265,7 +15560,9 @@
         </w:rPr>
       </w:pPr>
       <w:r>
-        <w:rPr/>
+        <w:rPr>
+          <w:color w:val="BF0041"/>
+        </w:rPr>
       </w:r>
       <w:r>
         <w:br w:type="page"/>
@@ -16280,23 +15577,7 @@
       <w:bookmarkEnd w:id="41"/>
       <w:r>
         <w:rPr/>
-        <w:t>Caso de uso</w:t>
-      </w:r>
-      <w:r>
-        <w:rPr/>
-        <w:t xml:space="preserve"> UC</w:t>
-      </w:r>
-      <w:r>
-        <w:rPr/>
-        <w:t>85</w:t>
-      </w:r>
-      <w:r>
-        <w:rPr/>
-        <w:t xml:space="preserve"> </w:t>
-      </w:r>
-      <w:r>
-        <w:rPr/>
-        <w:t>Un actor autenticado como administrador puede crear una asignatura</w:t>
+        <w:t>Caso de uso UC85 Un actor autenticado como administrador puede crear una asignatura</w:t>
       </w:r>
     </w:p>
     <w:p>
@@ -16316,19 +15597,7 @@
       </w:pPr>
       <w:r>
         <w:rPr/>
-        <w:t xml:space="preserve">Un actor autenticado como </w:t>
-      </w:r>
-      <w:r>
-        <w:rPr/>
-        <w:t>administrador</w:t>
-      </w:r>
-      <w:r>
-        <w:rPr/>
-        <w:t xml:space="preserve"> puede </w:t>
-      </w:r>
-      <w:r>
-        <w:rPr/>
-        <w:t>crear una nueva asignatura y añadirla al catálogo de asignaturas del sistema</w:t>
+        <w:t>Un actor autenticado como administrador puede crear una nueva asignatura y añadirla al catálogo de asignaturas del sistema</w:t>
       </w:r>
     </w:p>
     <w:p>
@@ -16634,7 +15903,9 @@
         </w:rPr>
       </w:pPr>
       <w:r>
-        <w:rPr/>
+        <w:rPr>
+          <w:color w:val="BF0041"/>
+        </w:rPr>
       </w:r>
       <w:r>
         <w:br w:type="page"/>
@@ -16649,23 +15920,7 @@
       <w:bookmarkEnd w:id="42"/>
       <w:r>
         <w:rPr/>
-        <w:t>Caso de uso</w:t>
-      </w:r>
-      <w:r>
-        <w:rPr/>
-        <w:t xml:space="preserve"> UC</w:t>
-      </w:r>
-      <w:r>
-        <w:rPr/>
-        <w:t>86</w:t>
-      </w:r>
-      <w:r>
-        <w:rPr/>
-        <w:t xml:space="preserve"> </w:t>
-      </w:r>
-      <w:r>
-        <w:rPr/>
-        <w:t>Un actor autenticado como administrador puede editar una asignatura</w:t>
+        <w:t>Caso de uso UC86 Un actor autenticado como administrador puede editar una asignatura</w:t>
       </w:r>
     </w:p>
     <w:p>
@@ -16685,19 +15940,7 @@
       </w:pPr>
       <w:r>
         <w:rPr/>
-        <w:t xml:space="preserve">Un actor autenticado como </w:t>
-      </w:r>
-      <w:r>
-        <w:rPr/>
-        <w:t>administrador</w:t>
-      </w:r>
-      <w:r>
-        <w:rPr/>
-        <w:t xml:space="preserve"> puede </w:t>
-      </w:r>
-      <w:r>
-        <w:rPr/>
-        <w:t>editar una de las asignaturas del catálogo de asignaturas del sistema</w:t>
+        <w:t>Un actor autenticado como administrador puede editar una de las asignaturas del catálogo de asignaturas del sistema</w:t>
       </w:r>
     </w:p>
     <w:p>
@@ -17003,7 +16246,9 @@
         </w:rPr>
       </w:pPr>
       <w:r>
-        <w:rPr/>
+        <w:rPr>
+          <w:color w:val="BF0041"/>
+        </w:rPr>
       </w:r>
       <w:r>
         <w:br w:type="page"/>
@@ -17018,23 +16263,7 @@
       <w:bookmarkEnd w:id="43"/>
       <w:r>
         <w:rPr/>
-        <w:t>Caso de uso</w:t>
-      </w:r>
-      <w:r>
-        <w:rPr/>
-        <w:t xml:space="preserve"> UC</w:t>
-      </w:r>
-      <w:r>
-        <w:rPr/>
-        <w:t>87</w:t>
-      </w:r>
-      <w:r>
-        <w:rPr/>
-        <w:t xml:space="preserve"> </w:t>
-      </w:r>
-      <w:r>
-        <w:rPr/>
-        <w:t>Un actor autenticado como administrador puede borrar una asignatura</w:t>
+        <w:t>Caso de uso UC87 Un actor autenticado como administrador puede borrar una asignatura</w:t>
       </w:r>
     </w:p>
     <w:p>
@@ -17054,19 +16283,7 @@
       </w:pPr>
       <w:r>
         <w:rPr/>
-        <w:t xml:space="preserve">Un actor autenticado como </w:t>
-      </w:r>
-      <w:r>
-        <w:rPr/>
-        <w:t>administrador</w:t>
-      </w:r>
-      <w:r>
-        <w:rPr/>
-        <w:t xml:space="preserve"> puede </w:t>
-      </w:r>
-      <w:r>
-        <w:rPr/>
-        <w:t>borrar una de las asignaturas del catálogo del sistema</w:t>
+        <w:t>Un actor autenticado como administrador puede borrar una de las asignaturas del catálogo del sistema</w:t>
       </w:r>
     </w:p>
     <w:p>
@@ -17372,7 +16589,9 @@
         </w:rPr>
       </w:pPr>
       <w:r>
-        <w:rPr/>
+        <w:rPr>
+          <w:color w:val="BF0041"/>
+        </w:rPr>
       </w:r>
       <w:r>
         <w:br w:type="page"/>
@@ -17387,23 +16606,7 @@
       <w:bookmarkEnd w:id="44"/>
       <w:r>
         <w:rPr/>
-        <w:t>Caso de uso</w:t>
-      </w:r>
-      <w:r>
-        <w:rPr/>
-        <w:t xml:space="preserve"> UC</w:t>
-      </w:r>
-      <w:r>
-        <w:rPr/>
-        <w:t>88</w:t>
-      </w:r>
-      <w:r>
-        <w:rPr/>
-        <w:t xml:space="preserve"> </w:t>
-      </w:r>
-      <w:r>
-        <w:rPr/>
-        <w:t>Un actor autenticado como administrador puede enviar un difundido</w:t>
+        <w:t>Caso de uso UC88 Un actor autenticado como administrador puede enviar un difundido</w:t>
       </w:r>
     </w:p>
     <w:p>
@@ -17423,19 +16626,7 @@
       </w:pPr>
       <w:r>
         <w:rPr/>
-        <w:t xml:space="preserve">Un actor autenticado como </w:t>
-      </w:r>
-      <w:r>
-        <w:rPr/>
-        <w:t>administrador</w:t>
-      </w:r>
-      <w:r>
-        <w:rPr/>
-        <w:t xml:space="preserve"> puede </w:t>
-      </w:r>
-      <w:r>
-        <w:rPr/>
-        <w:t>enviar un mensaje a todos los actores del sistema, o lo que es lo mismo, un mensaje difundido</w:t>
+        <w:t>Un actor autenticado como administrador puede enviar un mensaje a todos los actores del sistema, o lo que es lo mismo, un mensaje difundido</w:t>
       </w:r>
     </w:p>
     <w:p>
@@ -17741,7 +16932,9 @@
         </w:rPr>
       </w:pPr>
       <w:r>
-        <w:rPr/>
+        <w:rPr>
+          <w:color w:val="BF0041"/>
+        </w:rPr>
       </w:r>
       <w:r>
         <w:br w:type="page"/>
@@ -17756,23 +16949,7 @@
       <w:bookmarkEnd w:id="45"/>
       <w:r>
         <w:rPr/>
-        <w:t>Caso de uso</w:t>
-      </w:r>
-      <w:r>
-        <w:rPr/>
-        <w:t xml:space="preserve"> UC</w:t>
-      </w:r>
-      <w:r>
-        <w:rPr/>
-        <w:t>89</w:t>
-      </w:r>
-      <w:r>
-        <w:rPr/>
-        <w:t xml:space="preserve"> </w:t>
-      </w:r>
-      <w:r>
-        <w:rPr/>
-        <w:t>Un actor autenticado como administrador puede listar spammers</w:t>
+        <w:t>Caso de uso UC89 Un actor autenticado como administrador puede listar spammers</w:t>
       </w:r>
     </w:p>
     <w:p>
@@ -17792,19 +16969,7 @@
       </w:pPr>
       <w:r>
         <w:rPr/>
-        <w:t xml:space="preserve">Un actor autenticado como </w:t>
-      </w:r>
-      <w:r>
-        <w:rPr/>
-        <w:t>administrador</w:t>
-      </w:r>
-      <w:r>
-        <w:rPr/>
-        <w:t xml:space="preserve"> puede </w:t>
-      </w:r>
-      <w:r>
-        <w:rPr/>
-        <w:t>listar a los actores considerados spammers</w:t>
+        <w:t>Un actor autenticado como administrador puede listar a los actores considerados spammers</w:t>
       </w:r>
     </w:p>
     <w:p>
@@ -18120,54 +17285,32 @@
         <w:rPr/>
       </w:pPr>
       <w:bookmarkStart w:id="46" w:name="__RefHeading___Toc2513_454870576"/>
+      <w:bookmarkStart w:id="47" w:name="__DdeLink__2173_3202156760"/>
       <w:bookmarkEnd w:id="46"/>
-      <w:r>
-        <w:rPr/>
-        <w:t>Caso de uso</w:t>
-      </w:r>
-      <w:r>
-        <w:rPr/>
-        <w:t xml:space="preserve"> UC</w:t>
-      </w:r>
-      <w:r>
-        <w:rPr/>
-        <w:t>90</w:t>
-      </w:r>
-      <w:r>
-        <w:rPr/>
-        <w:t xml:space="preserve"> </w:t>
-      </w:r>
+      <w:bookmarkEnd w:id="47"/>
+      <w:r>
+        <w:rPr/>
+        <w:t>Caso de uso UC90 Un actor autenticado como administrador puede mostrar el cuadro de mando del sistema</w:t>
+      </w:r>
+    </w:p>
+    <w:p>
+      <w:pPr>
+        <w:pStyle w:val="Subtitle"/>
+        <w:rPr/>
+      </w:pPr>
+      <w:r>
+        <w:rPr/>
+        <w:t>Descripción</w:t>
+      </w:r>
+    </w:p>
+    <w:p>
+      <w:pPr>
+        <w:pStyle w:val="Notes"/>
+        <w:rPr/>
+      </w:pPr>
       <w:r>
         <w:rPr/>
         <w:t>Un actor autenticado como administrador puede mostrar el cuadro de mando del sistema</w:t>
-      </w:r>
-    </w:p>
-    <w:p>
-      <w:pPr>
-        <w:pStyle w:val="Subtitle"/>
-        <w:rPr/>
-      </w:pPr>
-      <w:r>
-        <w:rPr/>
-        <w:t>Descripción</w:t>
-      </w:r>
-    </w:p>
-    <w:p>
-      <w:pPr>
-        <w:pStyle w:val="Notes"/>
-        <w:rPr/>
-      </w:pPr>
-      <w:r>
-        <w:rPr/>
-        <w:t xml:space="preserve">Un actor autenticado como </w:t>
-      </w:r>
-      <w:r>
-        <w:rPr/>
-        <w:t>administrador</w:t>
-      </w:r>
-      <w:r>
-        <w:rPr/>
-        <w:t xml:space="preserve"> puede mostrar el cuadro de mando del sistema</w:t>
       </w:r>
     </w:p>
     <w:p>
@@ -18473,8 +17616,13 @@
         </w:rPr>
       </w:pPr>
       <w:r>
-        <w:rPr/>
-      </w:r>
+        <w:rPr>
+          <w:color w:val="BF0041"/>
+        </w:rPr>
+      </w:r>
+      <w:bookmarkStart w:id="48" w:name="__DdeLink__2173_3202156760"/>
+      <w:bookmarkStart w:id="49" w:name="__DdeLink__2173_3202156760"/>
+      <w:bookmarkEnd w:id="49"/>
       <w:r>
         <w:br w:type="page"/>
       </w:r>
@@ -18484,27 +17632,25 @@
         <w:pStyle w:val="Heading1"/>
         <w:rPr/>
       </w:pPr>
-      <w:bookmarkStart w:id="47" w:name="__RefHeading___Toc2515_454870576"/>
-      <w:bookmarkEnd w:id="47"/>
-      <w:r>
-        <w:rPr/>
-        <w:t>Caso de uso</w:t>
-      </w:r>
-      <w:r>
-        <w:rPr/>
-        <w:t xml:space="preserve"> UC</w:t>
-      </w:r>
-      <w:r>
-        <w:rPr/>
-        <w:t>91</w:t>
-      </w:r>
-      <w:r>
-        <w:rPr/>
-        <w:t xml:space="preserve"> </w:t>
-      </w:r>
-      <w:r>
-        <w:rPr/>
-        <w:t>Un actor autenticado como administrador puede banear a un actor</w:t>
+      <w:r>
+        <w:rPr/>
+        <w:t>Caso de uso UC9</w:t>
+      </w:r>
+      <w:r>
+        <w:rPr/>
+        <w:t>1</w:t>
+      </w:r>
+      <w:r>
+        <w:rPr/>
+        <w:t xml:space="preserve"> Un actor autenticado como administrador puede </w:t>
+      </w:r>
+      <w:r>
+        <w:rPr/>
+        <w:t xml:space="preserve">notificar una brecha de datos en </w:t>
+      </w:r>
+      <w:r>
+        <w:rPr/>
+        <w:t>el sistema</w:t>
       </w:r>
     </w:p>
     <w:p>
@@ -18524,19 +17670,11 @@
       </w:pPr>
       <w:r>
         <w:rPr/>
-        <w:t xml:space="preserve">Un actor autenticado como </w:t>
-      </w:r>
-      <w:r>
-        <w:rPr/>
-        <w:t>administrador</w:t>
-      </w:r>
-      <w:r>
-        <w:rPr/>
-        <w:t xml:space="preserve"> puede </w:t>
-      </w:r>
-      <w:r>
-        <w:rPr/>
-        <w:t>banear(suspender) a un actor de los actores presentes en la lista de spammers</w:t>
+        <w:t xml:space="preserve">Un actor autenticado como administrador puede </w:t>
+      </w:r>
+      <w:r>
+        <w:rPr/>
+        <w:t>notificar una brecha de datos en el sistema</w:t>
       </w:r>
     </w:p>
     <w:p>
@@ -18842,7 +17980,9 @@
         </w:rPr>
       </w:pPr>
       <w:r>
-        <w:rPr/>
+        <w:rPr>
+          <w:color w:val="BF0041"/>
+        </w:rPr>
       </w:r>
       <w:r>
         <w:br w:type="page"/>
@@ -18853,27 +17993,21 @@
         <w:pStyle w:val="Heading1"/>
         <w:rPr/>
       </w:pPr>
-      <w:bookmarkStart w:id="48" w:name="__RefHeading___Toc2517_454870576"/>
-      <w:bookmarkEnd w:id="48"/>
-      <w:r>
-        <w:rPr/>
-        <w:t>Caso de uso</w:t>
-      </w:r>
-      <w:r>
-        <w:rPr/>
-        <w:t xml:space="preserve"> UC</w:t>
-      </w:r>
-      <w:r>
-        <w:rPr/>
-        <w:t>92</w:t>
-      </w:r>
-      <w:r>
-        <w:rPr/>
-        <w:t xml:space="preserve"> </w:t>
-      </w:r>
-      <w:r>
-        <w:rPr/>
-        <w:t>Un actor autenticado como administrador puede desbanear a un actor</w:t>
+      <w:r>
+        <w:rPr/>
+        <w:t>Caso de uso UC9</w:t>
+      </w:r>
+      <w:r>
+        <w:rPr/>
+        <w:t>2</w:t>
+      </w:r>
+      <w:r>
+        <w:rPr/>
+        <w:t xml:space="preserve"> Un actor autenticado como administrador puede </w:t>
+      </w:r>
+      <w:r>
+        <w:rPr/>
+        <w:t>editar los parámetros del sistema</w:t>
       </w:r>
     </w:p>
     <w:p>
@@ -18893,19 +18027,11 @@
       </w:pPr>
       <w:r>
         <w:rPr/>
-        <w:t xml:space="preserve">Un actor autenticado como </w:t>
-      </w:r>
-      <w:r>
-        <w:rPr/>
-        <w:t>administrador</w:t>
-      </w:r>
-      <w:r>
-        <w:rPr/>
-        <w:t xml:space="preserve"> puede </w:t>
-      </w:r>
-      <w:r>
-        <w:rPr/>
-        <w:t>desbanear a un actor de los baneados presentes en la lista de spammers del sistema</w:t>
+        <w:t xml:space="preserve">Un actor autenticado como administrador puede </w:t>
+      </w:r>
+      <w:r>
+        <w:rPr/>
+        <w:t>editar los parámetros del sistema</w:t>
       </w:r>
     </w:p>
     <w:p>
@@ -19211,7 +18337,9 @@
         </w:rPr>
       </w:pPr>
       <w:r>
-        <w:rPr/>
+        <w:rPr>
+          <w:color w:val="BF0041"/>
+        </w:rPr>
       </w:r>
       <w:r>
         <w:br w:type="page"/>
@@ -19222,14 +18350,1077 @@
         <w:pStyle w:val="Heading1"/>
         <w:rPr/>
       </w:pPr>
-      <w:bookmarkStart w:id="49" w:name="__RefHeading___Toc7315_3178073302"/>
-      <w:bookmarkStart w:id="50" w:name="_Toc479610163"/>
-      <w:bookmarkEnd w:id="49"/>
+      <w:r>
+        <w:rPr/>
+        <w:t>Caso de uso UC9</w:t>
+      </w:r>
+      <w:r>
+        <w:rPr/>
+        <w:t xml:space="preserve">3 </w:t>
+      </w:r>
+      <w:r>
+        <w:rPr/>
+        <w:t xml:space="preserve">Un actor autenticado como administrador puede </w:t>
+      </w:r>
+      <w:r>
+        <w:rPr/>
+        <w:t xml:space="preserve">renombrar el </w:t>
+      </w:r>
+      <w:r>
+        <w:rPr/>
+        <w:t>sistema</w:t>
+      </w:r>
+    </w:p>
+    <w:p>
+      <w:pPr>
+        <w:pStyle w:val="Subtitle"/>
+        <w:rPr/>
+      </w:pPr>
+      <w:r>
+        <w:rPr/>
+        <w:t>Descripción</w:t>
+      </w:r>
+    </w:p>
+    <w:p>
+      <w:pPr>
+        <w:pStyle w:val="Notes"/>
+        <w:rPr/>
+      </w:pPr>
+      <w:r>
+        <w:rPr/>
+        <w:t xml:space="preserve">Un actor autenticado como administrador puede </w:t>
+      </w:r>
+      <w:r>
+        <w:rPr/>
+        <w:t>renombrar el sistema solo una vez, y notificar del renombrado</w:t>
+      </w:r>
+    </w:p>
+    <w:p>
+      <w:pPr>
+        <w:pStyle w:val="Subtitle"/>
+        <w:rPr/>
+      </w:pPr>
+      <w:r>
+        <w:rPr/>
+        <w:t>Acceso</w:t>
+      </w:r>
+    </w:p>
+    <w:p>
+      <w:pPr>
+        <w:pStyle w:val="Notes"/>
+        <w:rPr/>
+      </w:pPr>
+      <w:r>
+        <w:rPr/>
+      </w:r>
+    </w:p>
+    <w:p>
+      <w:pPr>
+        <w:pStyle w:val="Subtitle"/>
+        <w:rPr/>
+      </w:pPr>
+      <w:r>
+        <w:rPr/>
+        <w:t>Tests</w:t>
+      </w:r>
+    </w:p>
+    <w:tbl>
+      <w:tblPr>
+        <w:tblStyle w:val="Cuadrculavistosa-nfasis1"/>
+        <w:tblW w:w="9242" w:type="dxa"/>
+        <w:jc w:val="left"/>
+        <w:tblInd w:w="0" w:type="dxa"/>
+        <w:shd w:fill="DBE5F1" w:val="clear"/>
+        <w:tblCellMar>
+          <w:top w:w="0" w:type="dxa"/>
+          <w:left w:w="108" w:type="dxa"/>
+          <w:bottom w:w="0" w:type="dxa"/>
+          <w:right w:w="108" w:type="dxa"/>
+        </w:tblCellMar>
+        <w:tblLook w:val="04a0" w:noVBand="1" w:noHBand="0" w:lastColumn="0" w:firstColumn="1" w:lastRow="0" w:firstRow="1"/>
+      </w:tblPr>
+      <w:tblGrid>
+        <w:gridCol w:w="1524"/>
+        <w:gridCol w:w="7717"/>
+      </w:tblGrid>
+      <w:tr>
+        <w:trPr>
+          <w:cnfStyle w:val="100000000000" w:firstRow="1" w:lastRow="0" w:firstColumn="0" w:lastColumn="0" w:oddVBand="0" w:evenVBand="0" w:oddHBand="0" w:evenHBand="0" w:firstRowFirstColumn="0" w:firstRowLastColumn="0" w:lastRowFirstColumn="0" w:lastRowLastColumn="0"/>
+        </w:trPr>
+        <w:tc>
+          <w:tcPr>
+            <w:tcW w:w="9241" w:type="dxa"/>
+            <w:gridSpan w:val="2"/>
+            <w:cnfStyle w:val="001000000000" w:firstRow="0" w:lastRow="0" w:firstColumn="1" w:lastColumn="0" w:oddVBand="0" w:evenVBand="0" w:oddHBand="0" w:evenHBand="0" w:firstRowFirstColumn="0" w:firstRowLastColumn="0" w:lastRowFirstColumn="0" w:lastRowLastColumn="0"/>
+            <w:tcBorders>
+              <w:bottom w:val="single" w:sz="4" w:space="0" w:color="FFFFFF"/>
+            </w:tcBorders>
+            <w:shd w:color="auto" w:fill="1F497D" w:themeFill="text2" w:val="clear"/>
+          </w:tcPr>
+          <w:p>
+            <w:pPr>
+              <w:pStyle w:val="Normal"/>
+              <w:spacing w:lineRule="auto" w:line="240" w:before="0" w:after="0"/>
+              <w:rPr/>
+            </w:pPr>
+            <w:r>
+              <w:rPr>
+                <w:rStyle w:val="Strong"/>
+                <w:b/>
+                <w:bCs/>
+                <w:color w:val="FFFFFF" w:themeColor="background1"/>
+              </w:rPr>
+              <w:t>Test #</w:t>
+            </w:r>
+          </w:p>
+        </w:tc>
+      </w:tr>
+      <w:tr>
+        <w:trPr>
+          <w:cnfStyle w:val="000000100000" w:firstRow="0" w:lastRow="0" w:firstColumn="0" w:lastColumn="0" w:oddVBand="0" w:evenVBand="0" w:oddHBand="1" w:evenHBand="0" w:firstRowFirstColumn="0" w:firstRowLastColumn="0" w:lastRowFirstColumn="0" w:lastRowLastColumn="0"/>
+        </w:trPr>
+        <w:tc>
+          <w:tcPr>
+            <w:tcW w:w="1524" w:type="dxa"/>
+            <w:cnfStyle w:val="001000000000" w:firstRow="0" w:lastRow="0" w:firstColumn="1" w:lastColumn="0" w:oddVBand="0" w:evenVBand="0" w:oddHBand="0" w:evenHBand="0" w:firstRowFirstColumn="0" w:firstRowLastColumn="0" w:lastRowFirstColumn="0" w:lastRowLastColumn="0"/>
+            <w:tcBorders>
+              <w:top w:val="single" w:sz="4" w:space="0" w:color="FFFFFF"/>
+              <w:bottom w:val="single" w:sz="4" w:space="0" w:color="FFFFFF"/>
+            </w:tcBorders>
+            <w:shd w:color="auto" w:fill="1F497D" w:themeFill="text2" w:val="clear"/>
+          </w:tcPr>
+          <w:p>
+            <w:pPr>
+              <w:pStyle w:val="Normal"/>
+              <w:spacing w:lineRule="auto" w:line="240" w:before="0" w:after="0"/>
+              <w:rPr/>
+            </w:pPr>
+            <w:r>
+              <w:rPr>
+                <w:rStyle w:val="Strong"/>
+                <w:color w:val="FFFFFF" w:themeColor="background1"/>
+              </w:rPr>
+              <w:t>Descripción</w:t>
+            </w:r>
+          </w:p>
+        </w:tc>
+        <w:tc>
+          <w:tcPr>
+            <w:tcW w:w="7717" w:type="dxa"/>
+            <w:tcBorders>
+              <w:top w:val="single" w:sz="4" w:space="0" w:color="FFFFFF"/>
+              <w:bottom w:val="single" w:sz="4" w:space="0" w:color="FFFFFF"/>
+            </w:tcBorders>
+            <w:shd w:color="auto" w:fill="DBE5F1" w:themeFill="accent1" w:themeFillTint="33" w:val="clear"/>
+          </w:tcPr>
+          <w:p>
+            <w:pPr>
+              <w:pStyle w:val="Notes"/>
+              <w:spacing w:lineRule="auto" w:line="240" w:before="0" w:after="0"/>
+              <w:cnfStyle w:val="000000100000" w:firstRow="0" w:lastRow="0" w:firstColumn="0" w:lastColumn="0" w:oddVBand="0" w:evenVBand="0" w:oddHBand="1" w:evenHBand="0" w:firstRowFirstColumn="0" w:firstRowLastColumn="0" w:lastRowFirstColumn="0" w:lastRowLastColumn="0"/>
+              <w:rPr>
+                <w:color w:val="000000" w:themeColor="text1"/>
+              </w:rPr>
+            </w:pPr>
+            <w:r>
+              <w:rPr>
+                <w:color w:val="000000" w:themeColor="text1"/>
+              </w:rPr>
+            </w:r>
+          </w:p>
+        </w:tc>
+      </w:tr>
+      <w:tr>
+        <w:trPr/>
+        <w:tc>
+          <w:tcPr>
+            <w:tcW w:w="1524" w:type="dxa"/>
+            <w:cnfStyle w:val="001000000000" w:firstRow="0" w:lastRow="0" w:firstColumn="1" w:lastColumn="0" w:oddVBand="0" w:evenVBand="0" w:oddHBand="0" w:evenHBand="0" w:firstRowFirstColumn="0" w:firstRowLastColumn="0" w:lastRowFirstColumn="0" w:lastRowLastColumn="0"/>
+            <w:tcBorders>
+              <w:top w:val="single" w:sz="4" w:space="0" w:color="FFFFFF"/>
+              <w:bottom w:val="single" w:sz="4" w:space="0" w:color="FFFFFF"/>
+            </w:tcBorders>
+            <w:shd w:color="auto" w:fill="1F497D" w:themeFill="text2" w:val="clear"/>
+          </w:tcPr>
+          <w:p>
+            <w:pPr>
+              <w:pStyle w:val="Normal"/>
+              <w:spacing w:lineRule="auto" w:line="240" w:before="0" w:after="0"/>
+              <w:rPr/>
+            </w:pPr>
+            <w:r>
+              <w:rPr>
+                <w:rStyle w:val="Strong"/>
+                <w:color w:val="FFFFFF" w:themeColor="background1"/>
+              </w:rPr>
+              <w:t>Esperado</w:t>
+            </w:r>
+          </w:p>
+        </w:tc>
+        <w:tc>
+          <w:tcPr>
+            <w:tcW w:w="7717" w:type="dxa"/>
+            <w:tcBorders>
+              <w:top w:val="single" w:sz="4" w:space="0" w:color="FFFFFF"/>
+              <w:bottom w:val="single" w:sz="4" w:space="0" w:color="FFFFFF"/>
+            </w:tcBorders>
+            <w:shd w:color="auto" w:fill="DBE5F1" w:themeFill="accent1" w:themeFillTint="33" w:val="clear"/>
+          </w:tcPr>
+          <w:p>
+            <w:pPr>
+              <w:pStyle w:val="Notes"/>
+              <w:spacing w:lineRule="auto" w:line="240" w:before="0" w:after="0"/>
+              <w:cnfStyle w:val="000000000000" w:firstRow="0" w:lastRow="0" w:firstColumn="0" w:lastColumn="0" w:oddVBand="0" w:evenVBand="0" w:oddHBand="0" w:evenHBand="0" w:firstRowFirstColumn="0" w:firstRowLastColumn="0" w:lastRowFirstColumn="0" w:lastRowLastColumn="0"/>
+              <w:rPr>
+                <w:color w:val="000000" w:themeColor="text1"/>
+              </w:rPr>
+            </w:pPr>
+            <w:r>
+              <w:rPr>
+                <w:color w:val="000000" w:themeColor="text1"/>
+              </w:rPr>
+            </w:r>
+          </w:p>
+        </w:tc>
+      </w:tr>
+      <w:tr>
+        <w:trPr>
+          <w:cnfStyle w:val="000000100000" w:firstRow="0" w:lastRow="0" w:firstColumn="0" w:lastColumn="0" w:oddVBand="0" w:evenVBand="0" w:oddHBand="1" w:evenHBand="0" w:firstRowFirstColumn="0" w:firstRowLastColumn="0" w:lastRowFirstColumn="0" w:lastRowLastColumn="0"/>
+        </w:trPr>
+        <w:tc>
+          <w:tcPr>
+            <w:tcW w:w="1524" w:type="dxa"/>
+            <w:cnfStyle w:val="001000000000" w:firstRow="0" w:lastRow="0" w:firstColumn="1" w:lastColumn="0" w:oddVBand="0" w:evenVBand="0" w:oddHBand="0" w:evenHBand="0" w:firstRowFirstColumn="0" w:firstRowLastColumn="0" w:lastRowFirstColumn="0" w:lastRowLastColumn="0"/>
+            <w:tcBorders>
+              <w:top w:val="single" w:sz="4" w:space="0" w:color="FFFFFF"/>
+              <w:bottom w:val="single" w:sz="4" w:space="0" w:color="FFFFFF"/>
+            </w:tcBorders>
+            <w:shd w:color="auto" w:fill="1F497D" w:themeFill="text2" w:val="clear"/>
+          </w:tcPr>
+          <w:p>
+            <w:pPr>
+              <w:pStyle w:val="Normal"/>
+              <w:spacing w:lineRule="auto" w:line="240" w:before="0" w:after="0"/>
+              <w:rPr/>
+            </w:pPr>
+            <w:r>
+              <w:rPr>
+                <w:rStyle w:val="Strong"/>
+                <w:color w:val="FFFFFF" w:themeColor="background1"/>
+              </w:rPr>
+              <w:t>Salida</w:t>
+            </w:r>
+          </w:p>
+        </w:tc>
+        <w:tc>
+          <w:tcPr>
+            <w:tcW w:w="7717" w:type="dxa"/>
+            <w:tcBorders>
+              <w:top w:val="single" w:sz="4" w:space="0" w:color="FFFFFF"/>
+              <w:bottom w:val="single" w:sz="4" w:space="0" w:color="FFFFFF"/>
+            </w:tcBorders>
+            <w:shd w:color="auto" w:fill="DBE5F1" w:themeFill="accent1" w:themeFillTint="33" w:val="clear"/>
+          </w:tcPr>
+          <w:p>
+            <w:pPr>
+              <w:pStyle w:val="Notes"/>
+              <w:spacing w:lineRule="auto" w:line="240" w:before="0" w:after="0"/>
+              <w:cnfStyle w:val="000000100000" w:firstRow="0" w:lastRow="0" w:firstColumn="0" w:lastColumn="0" w:oddVBand="0" w:evenVBand="0" w:oddHBand="1" w:evenHBand="0" w:firstRowFirstColumn="0" w:firstRowLastColumn="0" w:lastRowFirstColumn="0" w:lastRowLastColumn="0"/>
+              <w:rPr>
+                <w:color w:val="000000" w:themeColor="text1"/>
+              </w:rPr>
+            </w:pPr>
+            <w:r>
+              <w:rPr>
+                <w:color w:val="000000" w:themeColor="text1"/>
+              </w:rPr>
+            </w:r>
+          </w:p>
+        </w:tc>
+      </w:tr>
+      <w:tr>
+        <w:trPr/>
+        <w:tc>
+          <w:tcPr>
+            <w:tcW w:w="1524" w:type="dxa"/>
+            <w:cnfStyle w:val="001000000000" w:firstRow="0" w:lastRow="0" w:firstColumn="1" w:lastColumn="0" w:oddVBand="0" w:evenVBand="0" w:oddHBand="0" w:evenHBand="0" w:firstRowFirstColumn="0" w:firstRowLastColumn="0" w:lastRowFirstColumn="0" w:lastRowLastColumn="0"/>
+            <w:tcBorders>
+              <w:top w:val="single" w:sz="4" w:space="0" w:color="FFFFFF"/>
+            </w:tcBorders>
+            <w:shd w:color="auto" w:fill="1F497D" w:themeFill="text2" w:val="clear"/>
+          </w:tcPr>
+          <w:p>
+            <w:pPr>
+              <w:pStyle w:val="Normal"/>
+              <w:spacing w:lineRule="auto" w:line="240" w:before="0" w:after="0"/>
+              <w:rPr/>
+            </w:pPr>
+            <w:r>
+              <w:rPr>
+                <w:rStyle w:val="Strong"/>
+                <w:color w:val="FFFFFF" w:themeColor="background1"/>
+              </w:rPr>
+              <w:t>Notas</w:t>
+            </w:r>
+          </w:p>
+        </w:tc>
+        <w:tc>
+          <w:tcPr>
+            <w:tcW w:w="7717" w:type="dxa"/>
+            <w:tcBorders>
+              <w:top w:val="single" w:sz="4" w:space="0" w:color="FFFFFF"/>
+            </w:tcBorders>
+            <w:shd w:color="auto" w:fill="DBE5F1" w:themeFill="accent1" w:themeFillTint="33" w:val="clear"/>
+          </w:tcPr>
+          <w:p>
+            <w:pPr>
+              <w:pStyle w:val="Notes"/>
+              <w:spacing w:lineRule="auto" w:line="240" w:before="0" w:after="0"/>
+              <w:cnfStyle w:val="000000000000" w:firstRow="0" w:lastRow="0" w:firstColumn="0" w:lastColumn="0" w:oddVBand="0" w:evenVBand="0" w:oddHBand="0" w:evenHBand="0" w:firstRowFirstColumn="0" w:firstRowLastColumn="0" w:lastRowFirstColumn="0" w:lastRowLastColumn="0"/>
+              <w:rPr>
+                <w:color w:val="000000" w:themeColor="text1"/>
+              </w:rPr>
+            </w:pPr>
+            <w:r>
+              <w:rPr>
+                <w:color w:val="000000" w:themeColor="text1"/>
+              </w:rPr>
+            </w:r>
+          </w:p>
+        </w:tc>
+      </w:tr>
+    </w:tbl>
+    <w:p>
+      <w:pPr>
+        <w:pStyle w:val="Normal"/>
+        <w:rPr>
+          <w:color w:val="BF0041"/>
+        </w:rPr>
+      </w:pPr>
+      <w:r>
+        <w:rPr>
+          <w:color w:val="BF0041"/>
+        </w:rPr>
+      </w:r>
+      <w:r>
+        <w:br w:type="page"/>
+      </w:r>
+    </w:p>
+    <w:p>
+      <w:pPr>
+        <w:pStyle w:val="Heading1"/>
+        <w:rPr/>
+      </w:pPr>
+      <w:bookmarkStart w:id="50" w:name="__RefHeading___Toc2515_454870576"/>
+      <w:bookmarkEnd w:id="50"/>
+      <w:r>
+        <w:rPr/>
+        <w:t>Caso de uso UC9</w:t>
+      </w:r>
+      <w:r>
+        <w:rPr/>
+        <w:t>4</w:t>
+      </w:r>
+      <w:r>
+        <w:rPr/>
+        <w:t xml:space="preserve"> Un actor autenticado como administrador puede banear a un actor</w:t>
+      </w:r>
+    </w:p>
+    <w:p>
+      <w:pPr>
+        <w:pStyle w:val="Subtitle"/>
+        <w:rPr/>
+      </w:pPr>
+      <w:r>
+        <w:rPr/>
+        <w:t>Descripción</w:t>
+      </w:r>
+    </w:p>
+    <w:p>
+      <w:pPr>
+        <w:pStyle w:val="Notes"/>
+        <w:rPr/>
+      </w:pPr>
+      <w:r>
+        <w:rPr/>
+        <w:t>Un actor autenticado como administrador puede banear(suspender) a un actor de los actores presentes en la lista de spammers</w:t>
+      </w:r>
+    </w:p>
+    <w:p>
+      <w:pPr>
+        <w:pStyle w:val="Subtitle"/>
+        <w:rPr/>
+      </w:pPr>
+      <w:r>
+        <w:rPr/>
+        <w:t>Acceso</w:t>
+      </w:r>
+    </w:p>
+    <w:p>
+      <w:pPr>
+        <w:pStyle w:val="Notes"/>
+        <w:rPr/>
+      </w:pPr>
+      <w:r>
+        <w:rPr/>
+      </w:r>
+    </w:p>
+    <w:p>
+      <w:pPr>
+        <w:pStyle w:val="Subtitle"/>
+        <w:rPr/>
+      </w:pPr>
+      <w:r>
+        <w:rPr/>
+        <w:t>Tests</w:t>
+      </w:r>
+    </w:p>
+    <w:tbl>
+      <w:tblPr>
+        <w:tblStyle w:val="Cuadrculavistosa-nfasis1"/>
+        <w:tblW w:w="9242" w:type="dxa"/>
+        <w:jc w:val="left"/>
+        <w:tblInd w:w="0" w:type="dxa"/>
+        <w:shd w:fill="DBE5F1" w:val="clear"/>
+        <w:tblCellMar>
+          <w:top w:w="0" w:type="dxa"/>
+          <w:left w:w="108" w:type="dxa"/>
+          <w:bottom w:w="0" w:type="dxa"/>
+          <w:right w:w="108" w:type="dxa"/>
+        </w:tblCellMar>
+        <w:tblLook w:val="04a0" w:noVBand="1" w:noHBand="0" w:lastColumn="0" w:firstColumn="1" w:lastRow="0" w:firstRow="1"/>
+      </w:tblPr>
+      <w:tblGrid>
+        <w:gridCol w:w="1524"/>
+        <w:gridCol w:w="7717"/>
+      </w:tblGrid>
+      <w:tr>
+        <w:trPr>
+          <w:cnfStyle w:val="100000000000" w:firstRow="1" w:lastRow="0" w:firstColumn="0" w:lastColumn="0" w:oddVBand="0" w:evenVBand="0" w:oddHBand="0" w:evenHBand="0" w:firstRowFirstColumn="0" w:firstRowLastColumn="0" w:lastRowFirstColumn="0" w:lastRowLastColumn="0"/>
+        </w:trPr>
+        <w:tc>
+          <w:tcPr>
+            <w:tcW w:w="9241" w:type="dxa"/>
+            <w:gridSpan w:val="2"/>
+            <w:cnfStyle w:val="001000000000" w:firstRow="0" w:lastRow="0" w:firstColumn="1" w:lastColumn="0" w:oddVBand="0" w:evenVBand="0" w:oddHBand="0" w:evenHBand="0" w:firstRowFirstColumn="0" w:firstRowLastColumn="0" w:lastRowFirstColumn="0" w:lastRowLastColumn="0"/>
+            <w:tcBorders>
+              <w:bottom w:val="single" w:sz="4" w:space="0" w:color="FFFFFF"/>
+            </w:tcBorders>
+            <w:shd w:color="auto" w:fill="1F497D" w:themeFill="text2" w:val="clear"/>
+          </w:tcPr>
+          <w:p>
+            <w:pPr>
+              <w:pStyle w:val="Normal"/>
+              <w:spacing w:lineRule="auto" w:line="240" w:before="0" w:after="0"/>
+              <w:rPr/>
+            </w:pPr>
+            <w:r>
+              <w:rPr>
+                <w:rStyle w:val="Strong"/>
+                <w:b/>
+                <w:bCs/>
+                <w:color w:val="FFFFFF" w:themeColor="background1"/>
+              </w:rPr>
+              <w:t>Test #</w:t>
+            </w:r>
+          </w:p>
+        </w:tc>
+      </w:tr>
+      <w:tr>
+        <w:trPr>
+          <w:cnfStyle w:val="000000100000" w:firstRow="0" w:lastRow="0" w:firstColumn="0" w:lastColumn="0" w:oddVBand="0" w:evenVBand="0" w:oddHBand="1" w:evenHBand="0" w:firstRowFirstColumn="0" w:firstRowLastColumn="0" w:lastRowFirstColumn="0" w:lastRowLastColumn="0"/>
+        </w:trPr>
+        <w:tc>
+          <w:tcPr>
+            <w:tcW w:w="1524" w:type="dxa"/>
+            <w:cnfStyle w:val="001000000000" w:firstRow="0" w:lastRow="0" w:firstColumn="1" w:lastColumn="0" w:oddVBand="0" w:evenVBand="0" w:oddHBand="0" w:evenHBand="0" w:firstRowFirstColumn="0" w:firstRowLastColumn="0" w:lastRowFirstColumn="0" w:lastRowLastColumn="0"/>
+            <w:tcBorders>
+              <w:top w:val="single" w:sz="4" w:space="0" w:color="FFFFFF"/>
+              <w:bottom w:val="single" w:sz="4" w:space="0" w:color="FFFFFF"/>
+            </w:tcBorders>
+            <w:shd w:color="auto" w:fill="1F497D" w:themeFill="text2" w:val="clear"/>
+          </w:tcPr>
+          <w:p>
+            <w:pPr>
+              <w:pStyle w:val="Normal"/>
+              <w:spacing w:lineRule="auto" w:line="240" w:before="0" w:after="0"/>
+              <w:rPr/>
+            </w:pPr>
+            <w:r>
+              <w:rPr>
+                <w:rStyle w:val="Strong"/>
+                <w:color w:val="FFFFFF" w:themeColor="background1"/>
+              </w:rPr>
+              <w:t>Descripción</w:t>
+            </w:r>
+          </w:p>
+        </w:tc>
+        <w:tc>
+          <w:tcPr>
+            <w:tcW w:w="7717" w:type="dxa"/>
+            <w:tcBorders>
+              <w:top w:val="single" w:sz="4" w:space="0" w:color="FFFFFF"/>
+              <w:bottom w:val="single" w:sz="4" w:space="0" w:color="FFFFFF"/>
+            </w:tcBorders>
+            <w:shd w:color="auto" w:fill="DBE5F1" w:themeFill="accent1" w:themeFillTint="33" w:val="clear"/>
+          </w:tcPr>
+          <w:p>
+            <w:pPr>
+              <w:pStyle w:val="Notes"/>
+              <w:spacing w:lineRule="auto" w:line="240" w:before="0" w:after="0"/>
+              <w:cnfStyle w:val="000000100000" w:firstRow="0" w:lastRow="0" w:firstColumn="0" w:lastColumn="0" w:oddVBand="0" w:evenVBand="0" w:oddHBand="1" w:evenHBand="0" w:firstRowFirstColumn="0" w:firstRowLastColumn="0" w:lastRowFirstColumn="0" w:lastRowLastColumn="0"/>
+              <w:rPr>
+                <w:color w:val="000000" w:themeColor="text1"/>
+              </w:rPr>
+            </w:pPr>
+            <w:r>
+              <w:rPr>
+                <w:color w:val="000000" w:themeColor="text1"/>
+              </w:rPr>
+            </w:r>
+          </w:p>
+        </w:tc>
+      </w:tr>
+      <w:tr>
+        <w:trPr/>
+        <w:tc>
+          <w:tcPr>
+            <w:tcW w:w="1524" w:type="dxa"/>
+            <w:cnfStyle w:val="001000000000" w:firstRow="0" w:lastRow="0" w:firstColumn="1" w:lastColumn="0" w:oddVBand="0" w:evenVBand="0" w:oddHBand="0" w:evenHBand="0" w:firstRowFirstColumn="0" w:firstRowLastColumn="0" w:lastRowFirstColumn="0" w:lastRowLastColumn="0"/>
+            <w:tcBorders>
+              <w:top w:val="single" w:sz="4" w:space="0" w:color="FFFFFF"/>
+              <w:bottom w:val="single" w:sz="4" w:space="0" w:color="FFFFFF"/>
+            </w:tcBorders>
+            <w:shd w:color="auto" w:fill="1F497D" w:themeFill="text2" w:val="clear"/>
+          </w:tcPr>
+          <w:p>
+            <w:pPr>
+              <w:pStyle w:val="Normal"/>
+              <w:spacing w:lineRule="auto" w:line="240" w:before="0" w:after="0"/>
+              <w:rPr/>
+            </w:pPr>
+            <w:r>
+              <w:rPr>
+                <w:rStyle w:val="Strong"/>
+                <w:color w:val="FFFFFF" w:themeColor="background1"/>
+              </w:rPr>
+              <w:t>Esperado</w:t>
+            </w:r>
+          </w:p>
+        </w:tc>
+        <w:tc>
+          <w:tcPr>
+            <w:tcW w:w="7717" w:type="dxa"/>
+            <w:tcBorders>
+              <w:top w:val="single" w:sz="4" w:space="0" w:color="FFFFFF"/>
+              <w:bottom w:val="single" w:sz="4" w:space="0" w:color="FFFFFF"/>
+            </w:tcBorders>
+            <w:shd w:color="auto" w:fill="DBE5F1" w:themeFill="accent1" w:themeFillTint="33" w:val="clear"/>
+          </w:tcPr>
+          <w:p>
+            <w:pPr>
+              <w:pStyle w:val="Notes"/>
+              <w:spacing w:lineRule="auto" w:line="240" w:before="0" w:after="0"/>
+              <w:cnfStyle w:val="000000000000" w:firstRow="0" w:lastRow="0" w:firstColumn="0" w:lastColumn="0" w:oddVBand="0" w:evenVBand="0" w:oddHBand="0" w:evenHBand="0" w:firstRowFirstColumn="0" w:firstRowLastColumn="0" w:lastRowFirstColumn="0" w:lastRowLastColumn="0"/>
+              <w:rPr>
+                <w:color w:val="000000" w:themeColor="text1"/>
+              </w:rPr>
+            </w:pPr>
+            <w:r>
+              <w:rPr>
+                <w:color w:val="000000" w:themeColor="text1"/>
+              </w:rPr>
+            </w:r>
+          </w:p>
+        </w:tc>
+      </w:tr>
+      <w:tr>
+        <w:trPr>
+          <w:cnfStyle w:val="000000100000" w:firstRow="0" w:lastRow="0" w:firstColumn="0" w:lastColumn="0" w:oddVBand="0" w:evenVBand="0" w:oddHBand="1" w:evenHBand="0" w:firstRowFirstColumn="0" w:firstRowLastColumn="0" w:lastRowFirstColumn="0" w:lastRowLastColumn="0"/>
+        </w:trPr>
+        <w:tc>
+          <w:tcPr>
+            <w:tcW w:w="1524" w:type="dxa"/>
+            <w:cnfStyle w:val="001000000000" w:firstRow="0" w:lastRow="0" w:firstColumn="1" w:lastColumn="0" w:oddVBand="0" w:evenVBand="0" w:oddHBand="0" w:evenHBand="0" w:firstRowFirstColumn="0" w:firstRowLastColumn="0" w:lastRowFirstColumn="0" w:lastRowLastColumn="0"/>
+            <w:tcBorders>
+              <w:top w:val="single" w:sz="4" w:space="0" w:color="FFFFFF"/>
+              <w:bottom w:val="single" w:sz="4" w:space="0" w:color="FFFFFF"/>
+            </w:tcBorders>
+            <w:shd w:color="auto" w:fill="1F497D" w:themeFill="text2" w:val="clear"/>
+          </w:tcPr>
+          <w:p>
+            <w:pPr>
+              <w:pStyle w:val="Normal"/>
+              <w:spacing w:lineRule="auto" w:line="240" w:before="0" w:after="0"/>
+              <w:rPr/>
+            </w:pPr>
+            <w:r>
+              <w:rPr>
+                <w:rStyle w:val="Strong"/>
+                <w:color w:val="FFFFFF" w:themeColor="background1"/>
+              </w:rPr>
+              <w:t>Salida</w:t>
+            </w:r>
+          </w:p>
+        </w:tc>
+        <w:tc>
+          <w:tcPr>
+            <w:tcW w:w="7717" w:type="dxa"/>
+            <w:tcBorders>
+              <w:top w:val="single" w:sz="4" w:space="0" w:color="FFFFFF"/>
+              <w:bottom w:val="single" w:sz="4" w:space="0" w:color="FFFFFF"/>
+            </w:tcBorders>
+            <w:shd w:color="auto" w:fill="DBE5F1" w:themeFill="accent1" w:themeFillTint="33" w:val="clear"/>
+          </w:tcPr>
+          <w:p>
+            <w:pPr>
+              <w:pStyle w:val="Notes"/>
+              <w:spacing w:lineRule="auto" w:line="240" w:before="0" w:after="0"/>
+              <w:cnfStyle w:val="000000100000" w:firstRow="0" w:lastRow="0" w:firstColumn="0" w:lastColumn="0" w:oddVBand="0" w:evenVBand="0" w:oddHBand="1" w:evenHBand="0" w:firstRowFirstColumn="0" w:firstRowLastColumn="0" w:lastRowFirstColumn="0" w:lastRowLastColumn="0"/>
+              <w:rPr>
+                <w:color w:val="000000" w:themeColor="text1"/>
+              </w:rPr>
+            </w:pPr>
+            <w:r>
+              <w:rPr>
+                <w:color w:val="000000" w:themeColor="text1"/>
+              </w:rPr>
+            </w:r>
+          </w:p>
+        </w:tc>
+      </w:tr>
+      <w:tr>
+        <w:trPr/>
+        <w:tc>
+          <w:tcPr>
+            <w:tcW w:w="1524" w:type="dxa"/>
+            <w:cnfStyle w:val="001000000000" w:firstRow="0" w:lastRow="0" w:firstColumn="1" w:lastColumn="0" w:oddVBand="0" w:evenVBand="0" w:oddHBand="0" w:evenHBand="0" w:firstRowFirstColumn="0" w:firstRowLastColumn="0" w:lastRowFirstColumn="0" w:lastRowLastColumn="0"/>
+            <w:tcBorders>
+              <w:top w:val="single" w:sz="4" w:space="0" w:color="FFFFFF"/>
+            </w:tcBorders>
+            <w:shd w:color="auto" w:fill="1F497D" w:themeFill="text2" w:val="clear"/>
+          </w:tcPr>
+          <w:p>
+            <w:pPr>
+              <w:pStyle w:val="Normal"/>
+              <w:spacing w:lineRule="auto" w:line="240" w:before="0" w:after="0"/>
+              <w:rPr/>
+            </w:pPr>
+            <w:r>
+              <w:rPr>
+                <w:rStyle w:val="Strong"/>
+                <w:color w:val="FFFFFF" w:themeColor="background1"/>
+              </w:rPr>
+              <w:t>Notas</w:t>
+            </w:r>
+          </w:p>
+        </w:tc>
+        <w:tc>
+          <w:tcPr>
+            <w:tcW w:w="7717" w:type="dxa"/>
+            <w:tcBorders>
+              <w:top w:val="single" w:sz="4" w:space="0" w:color="FFFFFF"/>
+            </w:tcBorders>
+            <w:shd w:color="auto" w:fill="DBE5F1" w:themeFill="accent1" w:themeFillTint="33" w:val="clear"/>
+          </w:tcPr>
+          <w:p>
+            <w:pPr>
+              <w:pStyle w:val="Notes"/>
+              <w:spacing w:lineRule="auto" w:line="240" w:before="0" w:after="0"/>
+              <w:cnfStyle w:val="000000000000" w:firstRow="0" w:lastRow="0" w:firstColumn="0" w:lastColumn="0" w:oddVBand="0" w:evenVBand="0" w:oddHBand="0" w:evenHBand="0" w:firstRowFirstColumn="0" w:firstRowLastColumn="0" w:lastRowFirstColumn="0" w:lastRowLastColumn="0"/>
+              <w:rPr>
+                <w:color w:val="000000" w:themeColor="text1"/>
+              </w:rPr>
+            </w:pPr>
+            <w:r>
+              <w:rPr>
+                <w:color w:val="000000" w:themeColor="text1"/>
+              </w:rPr>
+            </w:r>
+          </w:p>
+        </w:tc>
+      </w:tr>
+    </w:tbl>
+    <w:p>
+      <w:pPr>
+        <w:pStyle w:val="Normal"/>
+        <w:rPr>
+          <w:color w:val="BF0041"/>
+        </w:rPr>
+      </w:pPr>
+      <w:r>
+        <w:rPr>
+          <w:color w:val="BF0041"/>
+        </w:rPr>
+      </w:r>
+      <w:r>
+        <w:br w:type="page"/>
+      </w:r>
+    </w:p>
+    <w:p>
+      <w:pPr>
+        <w:pStyle w:val="Heading1"/>
+        <w:rPr/>
+      </w:pPr>
+      <w:bookmarkStart w:id="51" w:name="__RefHeading___Toc2517_454870576"/>
+      <w:bookmarkEnd w:id="51"/>
+      <w:r>
+        <w:rPr/>
+        <w:t>Caso de uso UC9</w:t>
+      </w:r>
+      <w:r>
+        <w:rPr/>
+        <w:t>5</w:t>
+      </w:r>
+      <w:r>
+        <w:rPr/>
+        <w:t xml:space="preserve"> Un actor autenticado como administrador puede desbanear a un actor</w:t>
+      </w:r>
+    </w:p>
+    <w:p>
+      <w:pPr>
+        <w:pStyle w:val="Subtitle"/>
+        <w:rPr/>
+      </w:pPr>
+      <w:r>
+        <w:rPr/>
+        <w:t>Descripción</w:t>
+      </w:r>
+    </w:p>
+    <w:p>
+      <w:pPr>
+        <w:pStyle w:val="Notes"/>
+        <w:rPr/>
+      </w:pPr>
+      <w:r>
+        <w:rPr/>
+        <w:t>Un actor autenticado como administrador puede desbanear a un actor de los baneados presentes en la lista de spammers del sistema</w:t>
+      </w:r>
+    </w:p>
+    <w:p>
+      <w:pPr>
+        <w:pStyle w:val="Subtitle"/>
+        <w:rPr/>
+      </w:pPr>
+      <w:r>
+        <w:rPr/>
+        <w:t>Acceso</w:t>
+      </w:r>
+    </w:p>
+    <w:p>
+      <w:pPr>
+        <w:pStyle w:val="Notes"/>
+        <w:rPr/>
+      </w:pPr>
+      <w:r>
+        <w:rPr/>
+      </w:r>
+    </w:p>
+    <w:p>
+      <w:pPr>
+        <w:pStyle w:val="Subtitle"/>
+        <w:rPr/>
+      </w:pPr>
+      <w:r>
+        <w:rPr/>
+        <w:t>Tests</w:t>
+      </w:r>
+    </w:p>
+    <w:tbl>
+      <w:tblPr>
+        <w:tblStyle w:val="Cuadrculavistosa-nfasis1"/>
+        <w:tblW w:w="9242" w:type="dxa"/>
+        <w:jc w:val="left"/>
+        <w:tblInd w:w="0" w:type="dxa"/>
+        <w:shd w:fill="DBE5F1" w:val="clear"/>
+        <w:tblCellMar>
+          <w:top w:w="0" w:type="dxa"/>
+          <w:left w:w="108" w:type="dxa"/>
+          <w:bottom w:w="0" w:type="dxa"/>
+          <w:right w:w="108" w:type="dxa"/>
+        </w:tblCellMar>
+        <w:tblLook w:val="04a0" w:noVBand="1" w:noHBand="0" w:lastColumn="0" w:firstColumn="1" w:lastRow="0" w:firstRow="1"/>
+      </w:tblPr>
+      <w:tblGrid>
+        <w:gridCol w:w="1524"/>
+        <w:gridCol w:w="7717"/>
+      </w:tblGrid>
+      <w:tr>
+        <w:trPr>
+          <w:cnfStyle w:val="100000000000" w:firstRow="1" w:lastRow="0" w:firstColumn="0" w:lastColumn="0" w:oddVBand="0" w:evenVBand="0" w:oddHBand="0" w:evenHBand="0" w:firstRowFirstColumn="0" w:firstRowLastColumn="0" w:lastRowFirstColumn="0" w:lastRowLastColumn="0"/>
+        </w:trPr>
+        <w:tc>
+          <w:tcPr>
+            <w:tcW w:w="9241" w:type="dxa"/>
+            <w:gridSpan w:val="2"/>
+            <w:cnfStyle w:val="001000000000" w:firstRow="0" w:lastRow="0" w:firstColumn="1" w:lastColumn="0" w:oddVBand="0" w:evenVBand="0" w:oddHBand="0" w:evenHBand="0" w:firstRowFirstColumn="0" w:firstRowLastColumn="0" w:lastRowFirstColumn="0" w:lastRowLastColumn="0"/>
+            <w:tcBorders>
+              <w:bottom w:val="single" w:sz="4" w:space="0" w:color="FFFFFF"/>
+            </w:tcBorders>
+            <w:shd w:color="auto" w:fill="1F497D" w:themeFill="text2" w:val="clear"/>
+          </w:tcPr>
+          <w:p>
+            <w:pPr>
+              <w:pStyle w:val="Normal"/>
+              <w:spacing w:lineRule="auto" w:line="240" w:before="0" w:after="0"/>
+              <w:rPr/>
+            </w:pPr>
+            <w:r>
+              <w:rPr>
+                <w:rStyle w:val="Strong"/>
+                <w:b/>
+                <w:bCs/>
+                <w:color w:val="FFFFFF" w:themeColor="background1"/>
+              </w:rPr>
+              <w:t>Test #</w:t>
+            </w:r>
+          </w:p>
+        </w:tc>
+      </w:tr>
+      <w:tr>
+        <w:trPr>
+          <w:cnfStyle w:val="000000100000" w:firstRow="0" w:lastRow="0" w:firstColumn="0" w:lastColumn="0" w:oddVBand="0" w:evenVBand="0" w:oddHBand="1" w:evenHBand="0" w:firstRowFirstColumn="0" w:firstRowLastColumn="0" w:lastRowFirstColumn="0" w:lastRowLastColumn="0"/>
+        </w:trPr>
+        <w:tc>
+          <w:tcPr>
+            <w:tcW w:w="1524" w:type="dxa"/>
+            <w:cnfStyle w:val="001000000000" w:firstRow="0" w:lastRow="0" w:firstColumn="1" w:lastColumn="0" w:oddVBand="0" w:evenVBand="0" w:oddHBand="0" w:evenHBand="0" w:firstRowFirstColumn="0" w:firstRowLastColumn="0" w:lastRowFirstColumn="0" w:lastRowLastColumn="0"/>
+            <w:tcBorders>
+              <w:top w:val="single" w:sz="4" w:space="0" w:color="FFFFFF"/>
+              <w:bottom w:val="single" w:sz="4" w:space="0" w:color="FFFFFF"/>
+            </w:tcBorders>
+            <w:shd w:color="auto" w:fill="1F497D" w:themeFill="text2" w:val="clear"/>
+          </w:tcPr>
+          <w:p>
+            <w:pPr>
+              <w:pStyle w:val="Normal"/>
+              <w:spacing w:lineRule="auto" w:line="240" w:before="0" w:after="0"/>
+              <w:rPr/>
+            </w:pPr>
+            <w:r>
+              <w:rPr>
+                <w:rStyle w:val="Strong"/>
+                <w:color w:val="FFFFFF" w:themeColor="background1"/>
+              </w:rPr>
+              <w:t>Descripción</w:t>
+            </w:r>
+          </w:p>
+        </w:tc>
+        <w:tc>
+          <w:tcPr>
+            <w:tcW w:w="7717" w:type="dxa"/>
+            <w:tcBorders>
+              <w:top w:val="single" w:sz="4" w:space="0" w:color="FFFFFF"/>
+              <w:bottom w:val="single" w:sz="4" w:space="0" w:color="FFFFFF"/>
+            </w:tcBorders>
+            <w:shd w:color="auto" w:fill="DBE5F1" w:themeFill="accent1" w:themeFillTint="33" w:val="clear"/>
+          </w:tcPr>
+          <w:p>
+            <w:pPr>
+              <w:pStyle w:val="Notes"/>
+              <w:spacing w:lineRule="auto" w:line="240" w:before="0" w:after="0"/>
+              <w:cnfStyle w:val="000000100000" w:firstRow="0" w:lastRow="0" w:firstColumn="0" w:lastColumn="0" w:oddVBand="0" w:evenVBand="0" w:oddHBand="1" w:evenHBand="0" w:firstRowFirstColumn="0" w:firstRowLastColumn="0" w:lastRowFirstColumn="0" w:lastRowLastColumn="0"/>
+              <w:rPr>
+                <w:color w:val="000000" w:themeColor="text1"/>
+              </w:rPr>
+            </w:pPr>
+            <w:r>
+              <w:rPr>
+                <w:color w:val="000000" w:themeColor="text1"/>
+              </w:rPr>
+            </w:r>
+          </w:p>
+        </w:tc>
+      </w:tr>
+      <w:tr>
+        <w:trPr/>
+        <w:tc>
+          <w:tcPr>
+            <w:tcW w:w="1524" w:type="dxa"/>
+            <w:cnfStyle w:val="001000000000" w:firstRow="0" w:lastRow="0" w:firstColumn="1" w:lastColumn="0" w:oddVBand="0" w:evenVBand="0" w:oddHBand="0" w:evenHBand="0" w:firstRowFirstColumn="0" w:firstRowLastColumn="0" w:lastRowFirstColumn="0" w:lastRowLastColumn="0"/>
+            <w:tcBorders>
+              <w:top w:val="single" w:sz="4" w:space="0" w:color="FFFFFF"/>
+              <w:bottom w:val="single" w:sz="4" w:space="0" w:color="FFFFFF"/>
+            </w:tcBorders>
+            <w:shd w:color="auto" w:fill="1F497D" w:themeFill="text2" w:val="clear"/>
+          </w:tcPr>
+          <w:p>
+            <w:pPr>
+              <w:pStyle w:val="Normal"/>
+              <w:spacing w:lineRule="auto" w:line="240" w:before="0" w:after="0"/>
+              <w:rPr/>
+            </w:pPr>
+            <w:r>
+              <w:rPr>
+                <w:rStyle w:val="Strong"/>
+                <w:color w:val="FFFFFF" w:themeColor="background1"/>
+              </w:rPr>
+              <w:t>Esperado</w:t>
+            </w:r>
+          </w:p>
+        </w:tc>
+        <w:tc>
+          <w:tcPr>
+            <w:tcW w:w="7717" w:type="dxa"/>
+            <w:tcBorders>
+              <w:top w:val="single" w:sz="4" w:space="0" w:color="FFFFFF"/>
+              <w:bottom w:val="single" w:sz="4" w:space="0" w:color="FFFFFF"/>
+            </w:tcBorders>
+            <w:shd w:color="auto" w:fill="DBE5F1" w:themeFill="accent1" w:themeFillTint="33" w:val="clear"/>
+          </w:tcPr>
+          <w:p>
+            <w:pPr>
+              <w:pStyle w:val="Notes"/>
+              <w:spacing w:lineRule="auto" w:line="240" w:before="0" w:after="0"/>
+              <w:cnfStyle w:val="000000000000" w:firstRow="0" w:lastRow="0" w:firstColumn="0" w:lastColumn="0" w:oddVBand="0" w:evenVBand="0" w:oddHBand="0" w:evenHBand="0" w:firstRowFirstColumn="0" w:firstRowLastColumn="0" w:lastRowFirstColumn="0" w:lastRowLastColumn="0"/>
+              <w:rPr>
+                <w:color w:val="000000" w:themeColor="text1"/>
+              </w:rPr>
+            </w:pPr>
+            <w:r>
+              <w:rPr>
+                <w:color w:val="000000" w:themeColor="text1"/>
+              </w:rPr>
+            </w:r>
+          </w:p>
+        </w:tc>
+      </w:tr>
+      <w:tr>
+        <w:trPr>
+          <w:cnfStyle w:val="000000100000" w:firstRow="0" w:lastRow="0" w:firstColumn="0" w:lastColumn="0" w:oddVBand="0" w:evenVBand="0" w:oddHBand="1" w:evenHBand="0" w:firstRowFirstColumn="0" w:firstRowLastColumn="0" w:lastRowFirstColumn="0" w:lastRowLastColumn="0"/>
+        </w:trPr>
+        <w:tc>
+          <w:tcPr>
+            <w:tcW w:w="1524" w:type="dxa"/>
+            <w:cnfStyle w:val="001000000000" w:firstRow="0" w:lastRow="0" w:firstColumn="1" w:lastColumn="0" w:oddVBand="0" w:evenVBand="0" w:oddHBand="0" w:evenHBand="0" w:firstRowFirstColumn="0" w:firstRowLastColumn="0" w:lastRowFirstColumn="0" w:lastRowLastColumn="0"/>
+            <w:tcBorders>
+              <w:top w:val="single" w:sz="4" w:space="0" w:color="FFFFFF"/>
+              <w:bottom w:val="single" w:sz="4" w:space="0" w:color="FFFFFF"/>
+            </w:tcBorders>
+            <w:shd w:color="auto" w:fill="1F497D" w:themeFill="text2" w:val="clear"/>
+          </w:tcPr>
+          <w:p>
+            <w:pPr>
+              <w:pStyle w:val="Normal"/>
+              <w:spacing w:lineRule="auto" w:line="240" w:before="0" w:after="0"/>
+              <w:rPr/>
+            </w:pPr>
+            <w:r>
+              <w:rPr>
+                <w:rStyle w:val="Strong"/>
+                <w:color w:val="FFFFFF" w:themeColor="background1"/>
+              </w:rPr>
+              <w:t>Salida</w:t>
+            </w:r>
+          </w:p>
+        </w:tc>
+        <w:tc>
+          <w:tcPr>
+            <w:tcW w:w="7717" w:type="dxa"/>
+            <w:tcBorders>
+              <w:top w:val="single" w:sz="4" w:space="0" w:color="FFFFFF"/>
+              <w:bottom w:val="single" w:sz="4" w:space="0" w:color="FFFFFF"/>
+            </w:tcBorders>
+            <w:shd w:color="auto" w:fill="DBE5F1" w:themeFill="accent1" w:themeFillTint="33" w:val="clear"/>
+          </w:tcPr>
+          <w:p>
+            <w:pPr>
+              <w:pStyle w:val="Notes"/>
+              <w:spacing w:lineRule="auto" w:line="240" w:before="0" w:after="0"/>
+              <w:cnfStyle w:val="000000100000" w:firstRow="0" w:lastRow="0" w:firstColumn="0" w:lastColumn="0" w:oddVBand="0" w:evenVBand="0" w:oddHBand="1" w:evenHBand="0" w:firstRowFirstColumn="0" w:firstRowLastColumn="0" w:lastRowFirstColumn="0" w:lastRowLastColumn="0"/>
+              <w:rPr>
+                <w:color w:val="000000" w:themeColor="text1"/>
+              </w:rPr>
+            </w:pPr>
+            <w:r>
+              <w:rPr>
+                <w:color w:val="000000" w:themeColor="text1"/>
+              </w:rPr>
+            </w:r>
+          </w:p>
+        </w:tc>
+      </w:tr>
+      <w:tr>
+        <w:trPr/>
+        <w:tc>
+          <w:tcPr>
+            <w:tcW w:w="1524" w:type="dxa"/>
+            <w:cnfStyle w:val="001000000000" w:firstRow="0" w:lastRow="0" w:firstColumn="1" w:lastColumn="0" w:oddVBand="0" w:evenVBand="0" w:oddHBand="0" w:evenHBand="0" w:firstRowFirstColumn="0" w:firstRowLastColumn="0" w:lastRowFirstColumn="0" w:lastRowLastColumn="0"/>
+            <w:tcBorders>
+              <w:top w:val="single" w:sz="4" w:space="0" w:color="FFFFFF"/>
+            </w:tcBorders>
+            <w:shd w:color="auto" w:fill="1F497D" w:themeFill="text2" w:val="clear"/>
+          </w:tcPr>
+          <w:p>
+            <w:pPr>
+              <w:pStyle w:val="Normal"/>
+              <w:spacing w:lineRule="auto" w:line="240" w:before="0" w:after="0"/>
+              <w:rPr/>
+            </w:pPr>
+            <w:r>
+              <w:rPr>
+                <w:rStyle w:val="Strong"/>
+                <w:color w:val="FFFFFF" w:themeColor="background1"/>
+              </w:rPr>
+              <w:t>Notas</w:t>
+            </w:r>
+          </w:p>
+        </w:tc>
+        <w:tc>
+          <w:tcPr>
+            <w:tcW w:w="7717" w:type="dxa"/>
+            <w:tcBorders>
+              <w:top w:val="single" w:sz="4" w:space="0" w:color="FFFFFF"/>
+            </w:tcBorders>
+            <w:shd w:color="auto" w:fill="DBE5F1" w:themeFill="accent1" w:themeFillTint="33" w:val="clear"/>
+          </w:tcPr>
+          <w:p>
+            <w:pPr>
+              <w:pStyle w:val="Notes"/>
+              <w:spacing w:lineRule="auto" w:line="240" w:before="0" w:after="0"/>
+              <w:cnfStyle w:val="000000000000" w:firstRow="0" w:lastRow="0" w:firstColumn="0" w:lastColumn="0" w:oddVBand="0" w:evenVBand="0" w:oddHBand="0" w:evenHBand="0" w:firstRowFirstColumn="0" w:firstRowLastColumn="0" w:lastRowFirstColumn="0" w:lastRowLastColumn="0"/>
+              <w:rPr>
+                <w:color w:val="000000" w:themeColor="text1"/>
+              </w:rPr>
+            </w:pPr>
+            <w:r>
+              <w:rPr>
+                <w:color w:val="000000" w:themeColor="text1"/>
+              </w:rPr>
+            </w:r>
+          </w:p>
+        </w:tc>
+      </w:tr>
+    </w:tbl>
+    <w:p>
+      <w:pPr>
+        <w:pStyle w:val="Normal"/>
+        <w:rPr>
+          <w:color w:val="BF0041"/>
+        </w:rPr>
+      </w:pPr>
+      <w:r>
+        <w:rPr>
+          <w:color w:val="BF0041"/>
+        </w:rPr>
+      </w:r>
+      <w:r>
+        <w:br w:type="page"/>
+      </w:r>
+    </w:p>
+    <w:p>
+      <w:pPr>
+        <w:pStyle w:val="Heading1"/>
+        <w:rPr/>
+      </w:pPr>
+      <w:bookmarkStart w:id="52" w:name="__RefHeading___Toc7315_3178073302"/>
+      <w:bookmarkStart w:id="53" w:name="_Toc479610163"/>
+      <w:bookmarkEnd w:id="52"/>
       <w:r>
         <w:rPr/>
         <w:t>Additional tests</w:t>
       </w:r>
-      <w:bookmarkEnd w:id="50"/>
+      <w:bookmarkEnd w:id="53"/>
     </w:p>
     <w:p>
       <w:pPr>
@@ -20266,20 +20457,6 @@
       <w:lang w:val="en-US" w:eastAsia="zh-CN" w:bidi="hi-IN"/>
     </w:rPr>
   </w:style>
-  <w:style w:type="paragraph" w:styleId="ContentsHeading">
-    <w:name w:val="TOA Heading"/>
-    <w:basedOn w:val="Heading"/>
-    <w:pPr>
-      <w:suppressLineNumbers/>
-      <w:ind w:left="0" w:hanging="0"/>
-    </w:pPr>
-    <w:rPr>
-      <w:b/>
-      <w:bCs/>
-      <w:sz w:val="32"/>
-      <w:szCs w:val="32"/>
-    </w:rPr>
-  </w:style>
   <w:style w:type="numbering" w:styleId="NoList" w:default="1">
     <w:name w:val="No List"/>
     <w:uiPriority w:val="99"/>

</xml_diff>